<commit_message>
added support for dataframe to png
</commit_message>
<xml_diff>
--- a/capstone_project/Machine Learning Capstone Project Report.docx
+++ b/capstone_project/Machine Learning Capstone Project Report.docx
@@ -49,23 +49,7 @@
     </w:p>
     <w:p>
       <w:r>
-        <w:t xml:space="preserve">The domain background for this project is the application of machine learning tools to predict prices for financial securities. For this project I took inspiration from a </w:t>
-      </w:r>
-      <w:proofErr w:type="spellStart"/>
-      <w:r>
-        <w:t>codepiece</w:t>
-      </w:r>
-      <w:proofErr w:type="spellEnd"/>
-      <w:r>
-        <w:t xml:space="preserve"> uploaded to machine learning platform </w:t>
-      </w:r>
-      <w:proofErr w:type="spellStart"/>
-      <w:r>
-        <w:t>Kaggle</w:t>
-      </w:r>
-      <w:proofErr w:type="spellEnd"/>
-      <w:r>
-        <w:t xml:space="preserve"> at </w:t>
+        <w:t xml:space="preserve">The domain background for this project is the application of machine learning tools to predict prices for financial securities. For this project I took inspiration from a codepiece uploaded to machine learning platform Kaggle at </w:t>
       </w:r>
       <w:hyperlink r:id="rId7" w:history="1">
         <w:r>
@@ -81,15 +65,7 @@
     </w:p>
     <w:p>
       <w:r>
-        <w:t xml:space="preserve">Our aim is to extend the analysis done in above code to a more granular (sub-second) dataset for EUR/USD with longer history (back to 2000). This should allow me to refine the model used </w:t>
-      </w:r>
-      <w:proofErr w:type="gramStart"/>
-      <w:r>
-        <w:t>by  kimy07</w:t>
-      </w:r>
-      <w:proofErr w:type="gramEnd"/>
-      <w:r>
-        <w:t xml:space="preserve"> and make better predictions. </w:t>
+        <w:t xml:space="preserve">Our aim is to extend the analysis done in above code to a more granular (sub-second) dataset for EUR/USD with longer history (back to 2000). This should allow me to refine the model used by  kimy07 and make better predictions. </w:t>
       </w:r>
     </w:p>
     <w:p>
@@ -188,15 +164,7 @@
         <w:t xml:space="preserve"> </w:t>
       </w:r>
       <w:r>
-        <w:t xml:space="preserve">and consists of tick data - that is sub-second price quotes </w:t>
-      </w:r>
-      <w:proofErr w:type="gramStart"/>
-      <w:r>
-        <w:t>-  for</w:t>
-      </w:r>
-      <w:proofErr w:type="gramEnd"/>
-      <w:r>
-        <w:t xml:space="preserve"> the EUR/USD currency pair since the beginning of 2000 up to the present day.</w:t>
+        <w:t>and consists of tick data - that is sub-second price quotes -  for the EUR/USD currency pair since the beginning of 2000 up to the present day.</w:t>
       </w:r>
     </w:p>
     <w:p/>
@@ -266,21 +234,7 @@
         <w:rPr>
           <w:i/>
         </w:rPr>
-        <w:t xml:space="preserve">Metrics used to measure performance of a model or </w:t>
-      </w:r>
-      <w:proofErr w:type="gramStart"/>
-      <w:r>
-        <w:rPr>
-          <w:i/>
-        </w:rPr>
-        <w:t>result are</w:t>
-      </w:r>
-      <w:proofErr w:type="gramEnd"/>
-      <w:r>
-        <w:rPr>
-          <w:i/>
-        </w:rPr>
-        <w:t xml:space="preserve"> clearly defined. Metrics are justified based on the characteristics of the p</w:t>
+        <w:t>Metrics used to measure performance of a model or result are clearly defined. Metrics are justified based on the characteristics of the p</w:t>
       </w:r>
       <w:r>
         <w:rPr>
@@ -351,23 +305,7 @@
     </w:p>
     <w:p>
       <w:r>
-        <w:t xml:space="preserve">I will use date, bid and ask prices for this problem. Date is a millisecond </w:t>
-      </w:r>
-      <w:proofErr w:type="spellStart"/>
-      <w:r>
-        <w:t>datetime</w:t>
-      </w:r>
-      <w:proofErr w:type="spellEnd"/>
-      <w:r>
-        <w:t xml:space="preserve"> stamp, bid and ask are floating point numbers. Thus all three can be said to be continuous. The dataset has around 126 million rows. The outcome variable is the future price in the next period. Given I have many </w:t>
-      </w:r>
-      <w:proofErr w:type="gramStart"/>
-      <w:r>
-        <w:t>examples,</w:t>
-      </w:r>
-      <w:proofErr w:type="gramEnd"/>
-      <w:r>
-        <w:t xml:space="preserve"> I will split the data 80-10-10 into training, validation and testing. </w:t>
+        <w:t xml:space="preserve">I will use date, bid and ask prices for this problem. Date is a millisecond datetime stamp, bid and ask are floating point numbers. Thus all three can be said to be continuous. The dataset has around 126 million rows. The outcome variable is the future price in the next period. Given I have many examples, I will split the data 80-10-10 into training, validation and testing. </w:t>
       </w:r>
     </w:p>
     <w:p>
@@ -377,15 +315,7 @@
     </w:p>
     <w:p>
       <w:r>
-        <w:t xml:space="preserve">Regarding class balances, there should not be any price groups in this dataset – it is unlikely that there is a “preferred price” at which the currency pair trades. To </w:t>
-      </w:r>
-      <w:proofErr w:type="spellStart"/>
-      <w:r>
-        <w:t>stationarize</w:t>
-      </w:r>
-      <w:proofErr w:type="spellEnd"/>
-      <w:r>
-        <w:t xml:space="preserve"> the data, i.e. to give no particular preference to absolute price levels, we will predict returns instead of absolute price values. This also leads to balanced classes, as both positive and negative return between ticks are approximately equally likely. However, there is a slightly fat tail of very negative returns, so I may have to deal with those.</w:t>
+        <w:t>Regarding class balances, there should not be any price groups in this dataset – it is unlikely that there is a “preferred price” at which the currency pair trades. To stationarize the data, i.e. to give no particular preference to absolute price levels, we will predict returns instead of absolute price values. This also leads to balanced classes, as both positive and negative return between ticks are approximately equally likely. However, there is a slightly fat tail of very negative returns, so I may have to deal with those.</w:t>
       </w:r>
     </w:p>
     <w:p>
@@ -407,32 +337,16 @@
           <w:i/>
         </w:rPr>
       </w:pPr>
-      <w:proofErr w:type="gramStart"/>
       <w:r>
         <w:rPr>
           <w:i/>
         </w:rPr>
-        <w:t>A visualization</w:t>
-      </w:r>
-      <w:proofErr w:type="gramEnd"/>
-      <w:r>
-        <w:rPr>
-          <w:i/>
-        </w:rPr>
-        <w:t xml:space="preserve"> has been provided that summarizes or extracts a relevant characteristic or feature about the dataset or input data with thorough discussion. Visual cues are clearly defined.</w:t>
-      </w:r>
-    </w:p>
-    <w:p>
-      <w:r>
-        <w:t xml:space="preserve">Below the performance history of </w:t>
-      </w:r>
-      <w:proofErr w:type="spellStart"/>
-      <w:r>
-        <w:t>eurusd</w:t>
-      </w:r>
-      <w:proofErr w:type="spellEnd"/>
-      <w:r>
-        <w:t>:</w:t>
+        <w:t>A visualization has been provided that summarizes or extracts a relevant characteristic or feature about the dataset or input data with thorough discussion. Visual cues are clearly defined.</w:t>
+      </w:r>
+    </w:p>
+    <w:p>
+      <w:r>
+        <w:t>Below the performance history of eurusd:</w:t>
       </w:r>
     </w:p>
     <w:p>
@@ -532,23 +446,7 @@
     </w:p>
     <w:p>
       <w:r>
-        <w:t xml:space="preserve">Prices are evenly distributed across the spectrum, returns are symmetrical around 0, </w:t>
-      </w:r>
-      <w:proofErr w:type="gramStart"/>
-      <w:r>
-        <w:t>the</w:t>
-      </w:r>
-      <w:proofErr w:type="gramEnd"/>
-      <w:r>
-        <w:t xml:space="preserve"> bid offer spread has a positive fat tail. This is expected as bid offer spreads will </w:t>
-      </w:r>
-      <w:proofErr w:type="gramStart"/>
-      <w:r>
-        <w:t>rise</w:t>
-      </w:r>
-      <w:proofErr w:type="gramEnd"/>
-      <w:r>
-        <w:t xml:space="preserve"> during market strain as liquidity dries up.</w:t>
+        <w:t>Prices are evenly distributed across the spectrum, returns are symmetrical around 0, the bid offer spread has a positive fat tail. This is expected as bid offer spreads will rise during market strain as liquidity dries up.</w:t>
       </w:r>
       <w:r>
         <w:t xml:space="preserve"> </w:t>
@@ -557,17 +455,7 @@
     <w:p>
       <w:r>
         <w:lastRenderedPageBreak/>
-        <w:t xml:space="preserve">Next, we can see there is seasonality in the dataset, as the average </w:t>
-      </w:r>
-      <w:proofErr w:type="spellStart"/>
-      <w:proofErr w:type="gramStart"/>
-      <w:r>
-        <w:t>bo</w:t>
-      </w:r>
-      <w:proofErr w:type="spellEnd"/>
-      <w:proofErr w:type="gramEnd"/>
-      <w:r>
-        <w:t xml:space="preserve"> spread changes with the hour, it seems highest and most spread out around 5 pm. It is also visible certain prices have higher bid offer spreads, although this could be down to market events coinciding with a certain price.</w:t>
+        <w:t>Next, we can see there is seasonality in the dataset, as the average bo spread changes with the hour, it seems highest and most spread out around 5 pm. It is also visible certain prices have higher bid offer spreads, although this could be down to market events coinciding with a certain price.</w:t>
       </w:r>
     </w:p>
     <w:p/>
@@ -607,15 +495,7 @@
         <w:t>b</w:t>
       </w:r>
       <w:r>
-        <w:t xml:space="preserve">er of </w:t>
-      </w:r>
-      <w:proofErr w:type="gramStart"/>
-      <w:r>
-        <w:t>ticks,</w:t>
-      </w:r>
-      <w:proofErr w:type="gramEnd"/>
-      <w:r>
-        <w:t xml:space="preserve"> Monday clearly has a low absolute number of ticks. The period returns seems more narrow in the early hours and around 5pm, but there are no price pa</w:t>
+        <w:t>er of ticks, Monday clearly has a low absolute number of ticks. The period returns seems more narrow in the early hours and around 5pm, but there are no price pa</w:t>
       </w:r>
       <w:r>
         <w:t>tterns by the hour.</w:t>
@@ -624,17 +504,7 @@
     <w:p/>
     <w:p>
       <w:r>
-        <w:t xml:space="preserve">Finally, average </w:t>
-      </w:r>
-      <w:proofErr w:type="spellStart"/>
-      <w:proofErr w:type="gramStart"/>
-      <w:r>
-        <w:t>bo</w:t>
-      </w:r>
-      <w:proofErr w:type="spellEnd"/>
-      <w:proofErr w:type="gramEnd"/>
-      <w:r>
-        <w:t xml:space="preserve"> spread is generally higher on Mondays:</w:t>
+        <w:t>Finally, average bo spread is generally higher on Mondays:</w:t>
       </w:r>
     </w:p>
     <w:p>
@@ -655,15 +525,7 @@
         <w:t>d</w:t>
       </w:r>
       <w:r>
-        <w:t xml:space="preserve"> the hour, day </w:t>
-      </w:r>
-      <w:proofErr w:type="spellStart"/>
-      <w:r>
-        <w:t>etc</w:t>
-      </w:r>
-      <w:proofErr w:type="spellEnd"/>
-      <w:r>
-        <w:t xml:space="preserve"> as features so that any model could use them to improve prediction accuracy.</w:t>
+        <w:t xml:space="preserve"> the hour, day etc as features so that any model could use them to improve prediction accuracy.</w:t>
       </w:r>
     </w:p>
     <w:p/>
@@ -697,15 +559,7 @@
         <w:t>we tried</w:t>
       </w:r>
       <w:r>
-        <w:t xml:space="preserve"> are linear regression and PCA for dimensionality reduction and feature engineering as a </w:t>
-      </w:r>
-      <w:proofErr w:type="spellStart"/>
-      <w:r>
-        <w:t>preprocessing</w:t>
-      </w:r>
-      <w:proofErr w:type="spellEnd"/>
-      <w:r>
-        <w:t xml:space="preserve"> step for the subsequent neural network. </w:t>
+        <w:t xml:space="preserve"> are linear regression and PCA for dimensionality reduction and feature engineering as a preprocessing step for the subsequent neural network. </w:t>
       </w:r>
     </w:p>
     <w:p>
@@ -722,23 +576,7 @@
         <w:t>was</w:t>
       </w:r>
       <w:r>
-        <w:t xml:space="preserve"> a random forest </w:t>
-      </w:r>
-      <w:proofErr w:type="spellStart"/>
-      <w:r>
-        <w:t>regressor</w:t>
-      </w:r>
-      <w:proofErr w:type="spellEnd"/>
-      <w:r>
-        <w:t xml:space="preserve"> to help extract feature </w:t>
-      </w:r>
-      <w:proofErr w:type="spellStart"/>
-      <w:r>
-        <w:t>importances</w:t>
-      </w:r>
-      <w:proofErr w:type="spellEnd"/>
-      <w:r>
-        <w:t xml:space="preserve">. </w:t>
+        <w:t xml:space="preserve"> a random forest regressor to help extract feature importances. </w:t>
       </w:r>
     </w:p>
     <w:p>
@@ -777,36 +615,7 @@
     </w:p>
     <w:p>
       <w:r>
-        <w:t xml:space="preserve">As benchmark the </w:t>
-      </w:r>
-      <w:proofErr w:type="spellStart"/>
-      <w:r>
-        <w:t>Kaggle</w:t>
-      </w:r>
-      <w:proofErr w:type="spellEnd"/>
-      <w:r>
-        <w:t xml:space="preserve"> code created by </w:t>
-      </w:r>
-      <w:proofErr w:type="spellStart"/>
-      <w:r>
-        <w:t>kimy</w:t>
-      </w:r>
-      <w:proofErr w:type="spellEnd"/>
-      <w:r>
-        <w:t xml:space="preserve">, a contributor on machine learning platform </w:t>
-      </w:r>
-      <w:proofErr w:type="spellStart"/>
-      <w:proofErr w:type="gramStart"/>
-      <w:r>
-        <w:t>Kaggle</w:t>
-      </w:r>
-      <w:proofErr w:type="spellEnd"/>
-      <w:r>
-        <w:t>,</w:t>
-      </w:r>
-      <w:proofErr w:type="gramEnd"/>
-      <w:r>
-        <w:t xml:space="preserve"> will be used:  </w:t>
+        <w:t xml:space="preserve">As benchmark the Kaggle code created by kimy, a contributor on machine learning platform Kaggle, will be used:  </w:t>
       </w:r>
       <w:hyperlink r:id="rId18" w:history="1">
         <w:r>
@@ -838,16 +647,8 @@
         <w:rPr>
           <w:b/>
         </w:rPr>
-        <w:t xml:space="preserve">Data </w:t>
-      </w:r>
-      <w:proofErr w:type="spellStart"/>
-      <w:r>
-        <w:rPr>
-          <w:b/>
-        </w:rPr>
-        <w:t>Preprocessing</w:t>
-      </w:r>
-      <w:proofErr w:type="spellEnd"/>
+        <w:t>Data Preprocessing</w:t>
+      </w:r>
     </w:p>
     <w:p>
       <w:pPr>
@@ -859,48 +660,12 @@
         <w:rPr>
           <w:i/>
         </w:rPr>
-        <w:t xml:space="preserve">All </w:t>
-      </w:r>
-      <w:proofErr w:type="spellStart"/>
-      <w:r>
-        <w:rPr>
-          <w:i/>
-        </w:rPr>
-        <w:t>preprocessing</w:t>
-      </w:r>
-      <w:proofErr w:type="spellEnd"/>
-      <w:r>
-        <w:rPr>
-          <w:i/>
-        </w:rPr>
-        <w:t xml:space="preserve"> steps have been clearly documented. Abnormalities or characteristics about the data or input that needed to be addressed have been corrected. If no data </w:t>
-      </w:r>
-      <w:proofErr w:type="spellStart"/>
-      <w:r>
-        <w:rPr>
-          <w:i/>
-        </w:rPr>
-        <w:t>preprocessing</w:t>
-      </w:r>
-      <w:proofErr w:type="spellEnd"/>
-      <w:r>
-        <w:rPr>
-          <w:i/>
-        </w:rPr>
-        <w:t xml:space="preserve"> is necessary, it has been clearly justified.</w:t>
-      </w:r>
-    </w:p>
-    <w:p>
-      <w:r>
-        <w:t xml:space="preserve">To attempt a solution, the dataset is loaded into a </w:t>
-      </w:r>
-      <w:proofErr w:type="spellStart"/>
-      <w:r>
-        <w:t>sql</w:t>
-      </w:r>
-      <w:proofErr w:type="spellEnd"/>
-      <w:r>
-        <w:t xml:space="preserve"> database. Next data cleanliness is checked, to account for nulls, positive and negative outliers and to create a final, clean dataset.</w:t>
+        <w:t>All preprocessing steps have been clearly documented. Abnormalities or characteristics about the data or input that needed to be addressed have been corrected. If no data preprocessing is necessary, it has been clearly justified.</w:t>
+      </w:r>
+    </w:p>
+    <w:p>
+      <w:r>
+        <w:t>To attempt a solution, the dataset is loaded into a sql database. Next data cleanliness is checked, to account for nulls, positive and negative outliers and to create a final, clean dataset.</w:t>
       </w:r>
     </w:p>
     <w:p>
@@ -1084,201 +849,133 @@
           <w:sz w:val="21"/>
           <w:szCs w:val="21"/>
         </w:rPr>
-        <w:t xml:space="preserve">     </w:t>
-      </w:r>
-      <w:r>
-        <w:rPr>
-          <w:color w:val="000000"/>
-          <w:sz w:val="21"/>
-          <w:szCs w:val="21"/>
-        </w:rPr>
-        <w:t xml:space="preserve">                               </w:t>
-      </w:r>
-    </w:p>
-    <w:p>
-      <w:pPr>
-        <w:pStyle w:val="HTMLPreformatted"/>
-        <w:shd w:val="clear" w:color="auto" w:fill="FFFFFF"/>
-        <w:wordWrap w:val="0"/>
-        <w:textAlignment w:val="baseline"/>
-        <w:rPr>
-          <w:color w:val="000000"/>
-          <w:sz w:val="21"/>
-          <w:szCs w:val="21"/>
-        </w:rPr>
-      </w:pPr>
-      <w:proofErr w:type="spellStart"/>
-      <w:r>
-        <w:rPr>
-          <w:color w:val="000000"/>
-          <w:sz w:val="21"/>
-          <w:szCs w:val="21"/>
-        </w:rPr>
-        <w:t>close_bid</w:t>
-      </w:r>
-      <w:proofErr w:type="spellEnd"/>
-      <w:r>
-        <w:rPr>
-          <w:color w:val="000000"/>
-          <w:sz w:val="21"/>
-          <w:szCs w:val="21"/>
-        </w:rPr>
-        <w:t xml:space="preserve">                    0.926392</w:t>
-      </w:r>
-    </w:p>
-    <w:p>
-      <w:pPr>
-        <w:pStyle w:val="HTMLPreformatted"/>
-        <w:shd w:val="clear" w:color="auto" w:fill="FFFFFF"/>
-        <w:wordWrap w:val="0"/>
-        <w:textAlignment w:val="baseline"/>
-        <w:rPr>
-          <w:color w:val="000000"/>
-          <w:sz w:val="21"/>
-          <w:szCs w:val="21"/>
-        </w:rPr>
-      </w:pPr>
-      <w:proofErr w:type="spellStart"/>
-      <w:r>
-        <w:rPr>
-          <w:color w:val="000000"/>
-          <w:sz w:val="21"/>
-          <w:szCs w:val="21"/>
-        </w:rPr>
-        <w:t>ohlc_price</w:t>
-      </w:r>
-      <w:proofErr w:type="spellEnd"/>
-      <w:r>
-        <w:rPr>
-          <w:color w:val="000000"/>
-          <w:sz w:val="21"/>
-          <w:szCs w:val="21"/>
-        </w:rPr>
-        <w:t xml:space="preserve">                   0.024249</w:t>
-      </w:r>
-    </w:p>
-    <w:p>
-      <w:pPr>
-        <w:pStyle w:val="HTMLPreformatted"/>
-        <w:shd w:val="clear" w:color="auto" w:fill="FFFFFF"/>
-        <w:wordWrap w:val="0"/>
-        <w:textAlignment w:val="baseline"/>
-        <w:rPr>
-          <w:color w:val="000000"/>
-          <w:sz w:val="21"/>
-          <w:szCs w:val="21"/>
-        </w:rPr>
-      </w:pPr>
-      <w:proofErr w:type="spellStart"/>
-      <w:r>
-        <w:rPr>
-          <w:color w:val="000000"/>
-          <w:sz w:val="21"/>
-          <w:szCs w:val="21"/>
-        </w:rPr>
-        <w:t>avg_price</w:t>
-      </w:r>
-      <w:proofErr w:type="spellEnd"/>
-      <w:r>
-        <w:rPr>
-          <w:color w:val="000000"/>
-          <w:sz w:val="21"/>
-          <w:szCs w:val="21"/>
-        </w:rPr>
-        <w:t xml:space="preserve">                    0.022592</w:t>
-      </w:r>
-    </w:p>
-    <w:p>
-      <w:pPr>
-        <w:pStyle w:val="HTMLPreformatted"/>
-        <w:shd w:val="clear" w:color="auto" w:fill="FFFFFF"/>
-        <w:wordWrap w:val="0"/>
-        <w:textAlignment w:val="baseline"/>
-        <w:rPr>
-          <w:color w:val="000000"/>
-          <w:sz w:val="21"/>
-          <w:szCs w:val="21"/>
-        </w:rPr>
-      </w:pPr>
-      <w:proofErr w:type="spellStart"/>
-      <w:r>
-        <w:rPr>
-          <w:color w:val="000000"/>
-          <w:sz w:val="21"/>
-          <w:szCs w:val="21"/>
-        </w:rPr>
-        <w:t>high_bid</w:t>
-      </w:r>
-      <w:proofErr w:type="spellEnd"/>
-      <w:r>
-        <w:rPr>
-          <w:color w:val="000000"/>
-          <w:sz w:val="21"/>
-          <w:szCs w:val="21"/>
-        </w:rPr>
-        <w:t xml:space="preserve">                     0.022400</w:t>
-      </w:r>
-    </w:p>
-    <w:p>
-      <w:pPr>
-        <w:pStyle w:val="HTMLPreformatted"/>
-        <w:shd w:val="clear" w:color="auto" w:fill="FFFFFF"/>
-        <w:wordWrap w:val="0"/>
-        <w:textAlignment w:val="baseline"/>
-        <w:rPr>
-          <w:color w:val="000000"/>
-          <w:sz w:val="21"/>
-          <w:szCs w:val="21"/>
-        </w:rPr>
-      </w:pPr>
-      <w:proofErr w:type="spellStart"/>
-      <w:r>
-        <w:rPr>
-          <w:color w:val="000000"/>
-          <w:sz w:val="21"/>
-          <w:szCs w:val="21"/>
-        </w:rPr>
-        <w:t>low_bid</w:t>
-      </w:r>
-      <w:proofErr w:type="spellEnd"/>
-      <w:r>
-        <w:rPr>
-          <w:color w:val="000000"/>
-          <w:sz w:val="21"/>
-          <w:szCs w:val="21"/>
-        </w:rPr>
-        <w:t xml:space="preserve">                      0.003085</w:t>
-      </w:r>
-    </w:p>
-    <w:p>
-      <w:pPr>
-        <w:pStyle w:val="HTMLPreformatted"/>
-        <w:shd w:val="clear" w:color="auto" w:fill="FFFFFF"/>
-        <w:wordWrap w:val="0"/>
-        <w:textAlignment w:val="baseline"/>
-        <w:rPr>
-          <w:color w:val="000000"/>
-          <w:sz w:val="21"/>
-          <w:szCs w:val="21"/>
-        </w:rPr>
-      </w:pPr>
-      <w:proofErr w:type="spellStart"/>
-      <w:r>
-        <w:rPr>
-          <w:color w:val="000000"/>
-          <w:sz w:val="21"/>
-          <w:szCs w:val="21"/>
-        </w:rPr>
-        <w:t>open_bid</w:t>
-      </w:r>
-      <w:proofErr w:type="spellEnd"/>
-      <w:r>
-        <w:rPr>
-          <w:color w:val="000000"/>
-          <w:sz w:val="21"/>
-          <w:szCs w:val="21"/>
-        </w:rPr>
-        <w:t xml:space="preserve">                     0.000675</w:t>
+        <w:t xml:space="preserve">                                    </w:t>
+      </w:r>
+    </w:p>
+    <w:p>
+      <w:pPr>
+        <w:pStyle w:val="HTMLPreformatted"/>
+        <w:shd w:val="clear" w:color="auto" w:fill="FFFFFF"/>
+        <w:wordWrap w:val="0"/>
+        <w:textAlignment w:val="baseline"/>
+        <w:rPr>
+          <w:color w:val="000000"/>
+          <w:sz w:val="21"/>
+          <w:szCs w:val="21"/>
+        </w:rPr>
+      </w:pPr>
+      <w:r>
+        <w:rPr>
+          <w:color w:val="000000"/>
+          <w:sz w:val="21"/>
+          <w:szCs w:val="21"/>
+        </w:rPr>
+        <w:t>close_bid                    0.926392</w:t>
+      </w:r>
+    </w:p>
+    <w:p>
+      <w:pPr>
+        <w:pStyle w:val="HTMLPreformatted"/>
+        <w:shd w:val="clear" w:color="auto" w:fill="FFFFFF"/>
+        <w:wordWrap w:val="0"/>
+        <w:textAlignment w:val="baseline"/>
+        <w:rPr>
+          <w:color w:val="000000"/>
+          <w:sz w:val="21"/>
+          <w:szCs w:val="21"/>
+        </w:rPr>
+      </w:pPr>
+      <w:r>
+        <w:rPr>
+          <w:color w:val="000000"/>
+          <w:sz w:val="21"/>
+          <w:szCs w:val="21"/>
+        </w:rPr>
+        <w:t>ohlc_price                   0.024249</w:t>
+      </w:r>
+    </w:p>
+    <w:p>
+      <w:pPr>
+        <w:pStyle w:val="HTMLPreformatted"/>
+        <w:shd w:val="clear" w:color="auto" w:fill="FFFFFF"/>
+        <w:wordWrap w:val="0"/>
+        <w:textAlignment w:val="baseline"/>
+        <w:rPr>
+          <w:color w:val="000000"/>
+          <w:sz w:val="21"/>
+          <w:szCs w:val="21"/>
+        </w:rPr>
+      </w:pPr>
+      <w:r>
+        <w:rPr>
+          <w:color w:val="000000"/>
+          <w:sz w:val="21"/>
+          <w:szCs w:val="21"/>
+        </w:rPr>
+        <w:t>avg_price                    0.022592</w:t>
+      </w:r>
+    </w:p>
+    <w:p>
+      <w:pPr>
+        <w:pStyle w:val="HTMLPreformatted"/>
+        <w:shd w:val="clear" w:color="auto" w:fill="FFFFFF"/>
+        <w:wordWrap w:val="0"/>
+        <w:textAlignment w:val="baseline"/>
+        <w:rPr>
+          <w:color w:val="000000"/>
+          <w:sz w:val="21"/>
+          <w:szCs w:val="21"/>
+        </w:rPr>
+      </w:pPr>
+      <w:r>
+        <w:rPr>
+          <w:color w:val="000000"/>
+          <w:sz w:val="21"/>
+          <w:szCs w:val="21"/>
+        </w:rPr>
+        <w:t>high_bid                     0.022400</w:t>
+      </w:r>
+    </w:p>
+    <w:p>
+      <w:pPr>
+        <w:pStyle w:val="HTMLPreformatted"/>
+        <w:shd w:val="clear" w:color="auto" w:fill="FFFFFF"/>
+        <w:wordWrap w:val="0"/>
+        <w:textAlignment w:val="baseline"/>
+        <w:rPr>
+          <w:color w:val="000000"/>
+          <w:sz w:val="21"/>
+          <w:szCs w:val="21"/>
+        </w:rPr>
+      </w:pPr>
+      <w:r>
+        <w:rPr>
+          <w:color w:val="000000"/>
+          <w:sz w:val="21"/>
+          <w:szCs w:val="21"/>
+        </w:rPr>
+        <w:t>low_bid                      0.003085</w:t>
+      </w:r>
+    </w:p>
+    <w:p>
+      <w:pPr>
+        <w:pStyle w:val="HTMLPreformatted"/>
+        <w:shd w:val="clear" w:color="auto" w:fill="FFFFFF"/>
+        <w:wordWrap w:val="0"/>
+        <w:textAlignment w:val="baseline"/>
+        <w:rPr>
+          <w:color w:val="000000"/>
+          <w:sz w:val="21"/>
+          <w:szCs w:val="21"/>
+        </w:rPr>
+      </w:pPr>
+      <w:r>
+        <w:rPr>
+          <w:color w:val="000000"/>
+          <w:sz w:val="21"/>
+          <w:szCs w:val="21"/>
+        </w:rPr>
+        <w:t>open_bid                     0.000675</w:t>
       </w:r>
     </w:p>
     <w:p>
@@ -1320,298 +1017,196 @@
           <w:sz w:val="21"/>
           <w:szCs w:val="21"/>
         </w:rPr>
-        <w:t>last_10_tick_avg_bid_</w:t>
-      </w:r>
-      <w:proofErr w:type="gramStart"/>
-      <w:r>
-        <w:rPr>
-          <w:color w:val="000000"/>
-          <w:sz w:val="21"/>
-          <w:szCs w:val="21"/>
-        </w:rPr>
-        <w:t>return  0.000085</w:t>
-      </w:r>
-      <w:proofErr w:type="gramEnd"/>
-    </w:p>
-    <w:p>
-      <w:pPr>
-        <w:pStyle w:val="HTMLPreformatted"/>
-        <w:shd w:val="clear" w:color="auto" w:fill="FFFFFF"/>
-        <w:wordWrap w:val="0"/>
-        <w:textAlignment w:val="baseline"/>
-        <w:rPr>
-          <w:color w:val="000000"/>
-          <w:sz w:val="21"/>
-          <w:szCs w:val="21"/>
-        </w:rPr>
-      </w:pPr>
-      <w:proofErr w:type="gramStart"/>
-      <w:r>
-        <w:rPr>
-          <w:color w:val="000000"/>
-          <w:sz w:val="21"/>
-          <w:szCs w:val="21"/>
-        </w:rPr>
-        <w:t>range</w:t>
-      </w:r>
-      <w:proofErr w:type="gramEnd"/>
-      <w:r>
-        <w:rPr>
-          <w:color w:val="000000"/>
-          <w:sz w:val="21"/>
-          <w:szCs w:val="21"/>
-        </w:rPr>
-        <w:t xml:space="preserve">                        0.000064</w:t>
-      </w:r>
-    </w:p>
-    <w:p>
-      <w:pPr>
-        <w:pStyle w:val="HTMLPreformatted"/>
-        <w:shd w:val="clear" w:color="auto" w:fill="FFFFFF"/>
-        <w:wordWrap w:val="0"/>
-        <w:textAlignment w:val="baseline"/>
-        <w:rPr>
-          <w:color w:val="000000"/>
-          <w:sz w:val="21"/>
-          <w:szCs w:val="21"/>
-        </w:rPr>
-      </w:pPr>
-      <w:proofErr w:type="spellStart"/>
-      <w:r>
-        <w:rPr>
-          <w:color w:val="000000"/>
-          <w:sz w:val="21"/>
-          <w:szCs w:val="21"/>
-        </w:rPr>
-        <w:t>avg_bo_spread</w:t>
-      </w:r>
-      <w:proofErr w:type="spellEnd"/>
-      <w:r>
-        <w:rPr>
-          <w:color w:val="000000"/>
-          <w:sz w:val="21"/>
-          <w:szCs w:val="21"/>
-        </w:rPr>
-        <w:t xml:space="preserve">                0.000060</w:t>
-      </w:r>
-    </w:p>
-    <w:p>
-      <w:pPr>
-        <w:pStyle w:val="HTMLPreformatted"/>
-        <w:shd w:val="clear" w:color="auto" w:fill="FFFFFF"/>
-        <w:wordWrap w:val="0"/>
-        <w:textAlignment w:val="baseline"/>
-        <w:rPr>
-          <w:color w:val="000000"/>
-          <w:sz w:val="21"/>
-          <w:szCs w:val="21"/>
-        </w:rPr>
-      </w:pPr>
-      <w:proofErr w:type="spellStart"/>
-      <w:proofErr w:type="gramStart"/>
-      <w:r>
-        <w:rPr>
-          <w:color w:val="000000"/>
-          <w:sz w:val="21"/>
-          <w:szCs w:val="21"/>
-        </w:rPr>
-        <w:t>pca</w:t>
-      </w:r>
-      <w:proofErr w:type="spellEnd"/>
-      <w:proofErr w:type="gramEnd"/>
-      <w:r>
-        <w:rPr>
-          <w:color w:val="000000"/>
-          <w:sz w:val="21"/>
-          <w:szCs w:val="21"/>
-        </w:rPr>
-        <w:t xml:space="preserve">                          0.000056</w:t>
-      </w:r>
-    </w:p>
-    <w:p>
-      <w:pPr>
-        <w:pStyle w:val="HTMLPreformatted"/>
-        <w:shd w:val="clear" w:color="auto" w:fill="FFFFFF"/>
-        <w:wordWrap w:val="0"/>
-        <w:textAlignment w:val="baseline"/>
-        <w:rPr>
-          <w:color w:val="000000"/>
-          <w:sz w:val="21"/>
-          <w:szCs w:val="21"/>
-        </w:rPr>
-      </w:pPr>
-      <w:proofErr w:type="spellStart"/>
-      <w:r>
-        <w:rPr>
-          <w:color w:val="000000"/>
-          <w:sz w:val="21"/>
-          <w:szCs w:val="21"/>
-        </w:rPr>
-        <w:t>nb_ticks</w:t>
-      </w:r>
-      <w:proofErr w:type="spellEnd"/>
-      <w:r>
-        <w:rPr>
-          <w:color w:val="000000"/>
-          <w:sz w:val="21"/>
-          <w:szCs w:val="21"/>
-        </w:rPr>
-        <w:t xml:space="preserve">                     0.000053</w:t>
-      </w:r>
-    </w:p>
-    <w:p>
-      <w:pPr>
-        <w:pStyle w:val="HTMLPreformatted"/>
-        <w:shd w:val="clear" w:color="auto" w:fill="FFFFFF"/>
-        <w:wordWrap w:val="0"/>
-        <w:textAlignment w:val="baseline"/>
-        <w:rPr>
-          <w:color w:val="000000"/>
-          <w:sz w:val="21"/>
-          <w:szCs w:val="21"/>
-        </w:rPr>
-      </w:pPr>
-      <w:proofErr w:type="spellStart"/>
-      <w:r>
-        <w:rPr>
-          <w:color w:val="000000"/>
-          <w:sz w:val="21"/>
-          <w:szCs w:val="21"/>
-        </w:rPr>
-        <w:t>oc_diff</w:t>
-      </w:r>
-      <w:proofErr w:type="spellEnd"/>
-      <w:r>
-        <w:rPr>
-          <w:color w:val="000000"/>
-          <w:sz w:val="21"/>
-          <w:szCs w:val="21"/>
-        </w:rPr>
-        <w:t xml:space="preserve">                      0.000041</w:t>
-      </w:r>
-    </w:p>
-    <w:p>
-      <w:pPr>
-        <w:pStyle w:val="HTMLPreformatted"/>
-        <w:shd w:val="clear" w:color="auto" w:fill="FFFFFF"/>
-        <w:wordWrap w:val="0"/>
-        <w:textAlignment w:val="baseline"/>
-        <w:rPr>
-          <w:color w:val="000000"/>
-          <w:sz w:val="21"/>
-          <w:szCs w:val="21"/>
-        </w:rPr>
-      </w:pPr>
-      <w:proofErr w:type="spellStart"/>
-      <w:r>
-        <w:rPr>
-          <w:color w:val="000000"/>
-          <w:sz w:val="21"/>
-          <w:szCs w:val="21"/>
-        </w:rPr>
-        <w:t>period_return</w:t>
-      </w:r>
-      <w:proofErr w:type="spellEnd"/>
-      <w:r>
-        <w:rPr>
-          <w:color w:val="000000"/>
-          <w:sz w:val="21"/>
-          <w:szCs w:val="21"/>
-        </w:rPr>
-        <w:t xml:space="preserve">                0.000039</w:t>
-      </w:r>
-    </w:p>
-    <w:p>
-      <w:pPr>
-        <w:pStyle w:val="HTMLPreformatted"/>
-        <w:shd w:val="clear" w:color="auto" w:fill="FFFFFF"/>
-        <w:wordWrap w:val="0"/>
-        <w:textAlignment w:val="baseline"/>
-        <w:rPr>
-          <w:color w:val="000000"/>
-          <w:sz w:val="21"/>
-          <w:szCs w:val="21"/>
-        </w:rPr>
-      </w:pPr>
-      <w:proofErr w:type="gramStart"/>
-      <w:r>
-        <w:rPr>
-          <w:color w:val="000000"/>
-          <w:sz w:val="21"/>
-          <w:szCs w:val="21"/>
-        </w:rPr>
-        <w:t>hour</w:t>
-      </w:r>
-      <w:proofErr w:type="gramEnd"/>
-      <w:r>
-        <w:rPr>
-          <w:color w:val="000000"/>
-          <w:sz w:val="21"/>
-          <w:szCs w:val="21"/>
-        </w:rPr>
-        <w:t xml:space="preserve">                         0.000037</w:t>
-      </w:r>
-    </w:p>
-    <w:p>
-      <w:pPr>
-        <w:pStyle w:val="HTMLPreformatted"/>
-        <w:shd w:val="clear" w:color="auto" w:fill="FFFFFF"/>
-        <w:wordWrap w:val="0"/>
-        <w:textAlignment w:val="baseline"/>
-        <w:rPr>
-          <w:color w:val="000000"/>
-          <w:sz w:val="21"/>
-          <w:szCs w:val="21"/>
-        </w:rPr>
-      </w:pPr>
-      <w:proofErr w:type="gramStart"/>
-      <w:r>
-        <w:rPr>
-          <w:color w:val="000000"/>
-          <w:sz w:val="21"/>
-          <w:szCs w:val="21"/>
-        </w:rPr>
-        <w:t>day</w:t>
-      </w:r>
-      <w:proofErr w:type="gramEnd"/>
-      <w:r>
-        <w:rPr>
-          <w:color w:val="000000"/>
-          <w:sz w:val="21"/>
-          <w:szCs w:val="21"/>
-        </w:rPr>
-        <w:t xml:space="preserve">                          0.000037</w:t>
-      </w:r>
-    </w:p>
-    <w:p>
-      <w:pPr>
-        <w:pStyle w:val="HTMLPreformatted"/>
-        <w:shd w:val="clear" w:color="auto" w:fill="FFFFFF"/>
-        <w:wordWrap w:val="0"/>
-        <w:textAlignment w:val="baseline"/>
-        <w:rPr>
-          <w:color w:val="000000"/>
-          <w:sz w:val="21"/>
-          <w:szCs w:val="21"/>
-        </w:rPr>
-      </w:pPr>
-      <w:proofErr w:type="gramStart"/>
-      <w:r>
-        <w:rPr>
-          <w:color w:val="000000"/>
-          <w:sz w:val="21"/>
-          <w:szCs w:val="21"/>
-        </w:rPr>
-        <w:t>weekday</w:t>
-      </w:r>
-      <w:proofErr w:type="gramEnd"/>
-      <w:r>
-        <w:rPr>
-          <w:color w:val="000000"/>
-          <w:sz w:val="21"/>
-          <w:szCs w:val="21"/>
-        </w:rPr>
-        <w:t xml:space="preserve">                      0.000021</w:t>
+        <w:t>last_10_tick_avg_bid_return  0.000085</w:t>
+      </w:r>
+    </w:p>
+    <w:p>
+      <w:pPr>
+        <w:pStyle w:val="HTMLPreformatted"/>
+        <w:shd w:val="clear" w:color="auto" w:fill="FFFFFF"/>
+        <w:wordWrap w:val="0"/>
+        <w:textAlignment w:val="baseline"/>
+        <w:rPr>
+          <w:color w:val="000000"/>
+          <w:sz w:val="21"/>
+          <w:szCs w:val="21"/>
+        </w:rPr>
+      </w:pPr>
+      <w:r>
+        <w:rPr>
+          <w:color w:val="000000"/>
+          <w:sz w:val="21"/>
+          <w:szCs w:val="21"/>
+        </w:rPr>
+        <w:t>range                        0.000064</w:t>
+      </w:r>
+    </w:p>
+    <w:p>
+      <w:pPr>
+        <w:pStyle w:val="HTMLPreformatted"/>
+        <w:shd w:val="clear" w:color="auto" w:fill="FFFFFF"/>
+        <w:wordWrap w:val="0"/>
+        <w:textAlignment w:val="baseline"/>
+        <w:rPr>
+          <w:color w:val="000000"/>
+          <w:sz w:val="21"/>
+          <w:szCs w:val="21"/>
+        </w:rPr>
+      </w:pPr>
+      <w:r>
+        <w:rPr>
+          <w:color w:val="000000"/>
+          <w:sz w:val="21"/>
+          <w:szCs w:val="21"/>
+        </w:rPr>
+        <w:t>avg_bo_spread                0.000060</w:t>
+      </w:r>
+    </w:p>
+    <w:p>
+      <w:pPr>
+        <w:pStyle w:val="HTMLPreformatted"/>
+        <w:shd w:val="clear" w:color="auto" w:fill="FFFFFF"/>
+        <w:wordWrap w:val="0"/>
+        <w:textAlignment w:val="baseline"/>
+        <w:rPr>
+          <w:color w:val="000000"/>
+          <w:sz w:val="21"/>
+          <w:szCs w:val="21"/>
+        </w:rPr>
+      </w:pPr>
+      <w:r>
+        <w:rPr>
+          <w:color w:val="000000"/>
+          <w:sz w:val="21"/>
+          <w:szCs w:val="21"/>
+        </w:rPr>
+        <w:t>pca                          0.000056</w:t>
+      </w:r>
+    </w:p>
+    <w:p>
+      <w:pPr>
+        <w:pStyle w:val="HTMLPreformatted"/>
+        <w:shd w:val="clear" w:color="auto" w:fill="FFFFFF"/>
+        <w:wordWrap w:val="0"/>
+        <w:textAlignment w:val="baseline"/>
+        <w:rPr>
+          <w:color w:val="000000"/>
+          <w:sz w:val="21"/>
+          <w:szCs w:val="21"/>
+        </w:rPr>
+      </w:pPr>
+      <w:r>
+        <w:rPr>
+          <w:color w:val="000000"/>
+          <w:sz w:val="21"/>
+          <w:szCs w:val="21"/>
+        </w:rPr>
+        <w:t>nb_ticks                     0.000053</w:t>
+      </w:r>
+    </w:p>
+    <w:p>
+      <w:pPr>
+        <w:pStyle w:val="HTMLPreformatted"/>
+        <w:shd w:val="clear" w:color="auto" w:fill="FFFFFF"/>
+        <w:wordWrap w:val="0"/>
+        <w:textAlignment w:val="baseline"/>
+        <w:rPr>
+          <w:color w:val="000000"/>
+          <w:sz w:val="21"/>
+          <w:szCs w:val="21"/>
+        </w:rPr>
+      </w:pPr>
+      <w:r>
+        <w:rPr>
+          <w:color w:val="000000"/>
+          <w:sz w:val="21"/>
+          <w:szCs w:val="21"/>
+        </w:rPr>
+        <w:t>oc_diff                      0.000041</w:t>
+      </w:r>
+    </w:p>
+    <w:p>
+      <w:pPr>
+        <w:pStyle w:val="HTMLPreformatted"/>
+        <w:shd w:val="clear" w:color="auto" w:fill="FFFFFF"/>
+        <w:wordWrap w:val="0"/>
+        <w:textAlignment w:val="baseline"/>
+        <w:rPr>
+          <w:color w:val="000000"/>
+          <w:sz w:val="21"/>
+          <w:szCs w:val="21"/>
+        </w:rPr>
+      </w:pPr>
+      <w:r>
+        <w:rPr>
+          <w:color w:val="000000"/>
+          <w:sz w:val="21"/>
+          <w:szCs w:val="21"/>
+        </w:rPr>
+        <w:t>period_return                0.000039</w:t>
+      </w:r>
+    </w:p>
+    <w:p>
+      <w:pPr>
+        <w:pStyle w:val="HTMLPreformatted"/>
+        <w:shd w:val="clear" w:color="auto" w:fill="FFFFFF"/>
+        <w:wordWrap w:val="0"/>
+        <w:textAlignment w:val="baseline"/>
+        <w:rPr>
+          <w:color w:val="000000"/>
+          <w:sz w:val="21"/>
+          <w:szCs w:val="21"/>
+        </w:rPr>
+      </w:pPr>
+      <w:r>
+        <w:rPr>
+          <w:color w:val="000000"/>
+          <w:sz w:val="21"/>
+          <w:szCs w:val="21"/>
+        </w:rPr>
+        <w:t>hour                         0.000037</w:t>
+      </w:r>
+    </w:p>
+    <w:p>
+      <w:pPr>
+        <w:pStyle w:val="HTMLPreformatted"/>
+        <w:shd w:val="clear" w:color="auto" w:fill="FFFFFF"/>
+        <w:wordWrap w:val="0"/>
+        <w:textAlignment w:val="baseline"/>
+        <w:rPr>
+          <w:color w:val="000000"/>
+          <w:sz w:val="21"/>
+          <w:szCs w:val="21"/>
+        </w:rPr>
+      </w:pPr>
+      <w:r>
+        <w:rPr>
+          <w:color w:val="000000"/>
+          <w:sz w:val="21"/>
+          <w:szCs w:val="21"/>
+        </w:rPr>
+        <w:t>day                          0.000037</w:t>
+      </w:r>
+    </w:p>
+    <w:p>
+      <w:pPr>
+        <w:pStyle w:val="HTMLPreformatted"/>
+        <w:shd w:val="clear" w:color="auto" w:fill="FFFFFF"/>
+        <w:wordWrap w:val="0"/>
+        <w:textAlignment w:val="baseline"/>
+        <w:rPr>
+          <w:color w:val="000000"/>
+          <w:sz w:val="21"/>
+          <w:szCs w:val="21"/>
+        </w:rPr>
+      </w:pPr>
+      <w:r>
+        <w:rPr>
+          <w:color w:val="000000"/>
+          <w:sz w:val="21"/>
+          <w:szCs w:val="21"/>
+        </w:rPr>
+        <w:t>weekday                      0.000021</w:t>
       </w:r>
     </w:p>
     <w:p>
@@ -1647,23 +1242,13 @@
           <w:szCs w:val="21"/>
         </w:rPr>
       </w:pPr>
-      <w:proofErr w:type="gramStart"/>
-      <w:r>
-        <w:rPr>
-          <w:color w:val="000000"/>
-          <w:sz w:val="21"/>
-          <w:szCs w:val="21"/>
-        </w:rPr>
-        <w:t>month</w:t>
-      </w:r>
-      <w:proofErr w:type="gramEnd"/>
-      <w:r>
-        <w:rPr>
-          <w:color w:val="000000"/>
-          <w:sz w:val="21"/>
-          <w:szCs w:val="21"/>
-        </w:rPr>
-        <w:t xml:space="preserve">                        0.000009</w:t>
+      <w:r>
+        <w:rPr>
+          <w:color w:val="000000"/>
+          <w:sz w:val="21"/>
+          <w:szCs w:val="21"/>
+        </w:rPr>
+        <w:t>month                        0.000009</w:t>
       </w:r>
     </w:p>
     <w:p/>
@@ -1689,85 +1274,55 @@
           <w:szCs w:val="21"/>
         </w:rPr>
       </w:pPr>
-      <w:proofErr w:type="spellStart"/>
-      <w:r>
-        <w:rPr>
-          <w:color w:val="000000"/>
-          <w:sz w:val="21"/>
-          <w:szCs w:val="21"/>
-        </w:rPr>
-        <w:t>oc_diff</w:t>
-      </w:r>
-      <w:proofErr w:type="spellEnd"/>
-      <w:r>
-        <w:rPr>
-          <w:color w:val="000000"/>
-          <w:sz w:val="21"/>
-          <w:szCs w:val="21"/>
-        </w:rPr>
-        <w:t xml:space="preserve">                       -0.204211</w:t>
-      </w:r>
-    </w:p>
-    <w:p>
-      <w:pPr>
-        <w:pStyle w:val="HTMLPreformatted"/>
-        <w:shd w:val="clear" w:color="auto" w:fill="FFFFFF"/>
-        <w:wordWrap w:val="0"/>
-        <w:textAlignment w:val="baseline"/>
-        <w:rPr>
-          <w:color w:val="000000"/>
-          <w:sz w:val="21"/>
-          <w:szCs w:val="21"/>
-        </w:rPr>
-      </w:pPr>
-      <w:proofErr w:type="spellStart"/>
-      <w:r>
-        <w:rPr>
-          <w:color w:val="000000"/>
-          <w:sz w:val="21"/>
-          <w:szCs w:val="21"/>
-        </w:rPr>
-        <w:t>nb_ticks</w:t>
-      </w:r>
-      <w:proofErr w:type="spellEnd"/>
-      <w:r>
-        <w:rPr>
-          <w:color w:val="000000"/>
-          <w:sz w:val="21"/>
-          <w:szCs w:val="21"/>
-        </w:rPr>
-        <w:t xml:space="preserve">                      -0.096250</w:t>
-      </w:r>
-    </w:p>
-    <w:p>
-      <w:pPr>
-        <w:pStyle w:val="HTMLPreformatted"/>
-        <w:shd w:val="clear" w:color="auto" w:fill="FFFFFF"/>
-        <w:wordWrap w:val="0"/>
-        <w:textAlignment w:val="baseline"/>
-        <w:rPr>
-          <w:color w:val="000000"/>
-          <w:sz w:val="21"/>
-          <w:szCs w:val="21"/>
-        </w:rPr>
-      </w:pPr>
-      <w:proofErr w:type="spellStart"/>
-      <w:r>
-        <w:rPr>
-          <w:color w:val="000000"/>
-          <w:sz w:val="21"/>
-          <w:szCs w:val="21"/>
-        </w:rPr>
-        <w:t>low_bid</w:t>
-      </w:r>
-      <w:proofErr w:type="spellEnd"/>
-      <w:r>
-        <w:rPr>
-          <w:color w:val="000000"/>
-          <w:sz w:val="21"/>
-          <w:szCs w:val="21"/>
-        </w:rPr>
-        <w:t xml:space="preserve">                       -0.017280</w:t>
+      <w:r>
+        <w:rPr>
+          <w:color w:val="000000"/>
+          <w:sz w:val="21"/>
+          <w:szCs w:val="21"/>
+        </w:rPr>
+        <w:t>oc_diff                       -0.204211</w:t>
+      </w:r>
+    </w:p>
+    <w:p>
+      <w:pPr>
+        <w:pStyle w:val="HTMLPreformatted"/>
+        <w:shd w:val="clear" w:color="auto" w:fill="FFFFFF"/>
+        <w:wordWrap w:val="0"/>
+        <w:textAlignment w:val="baseline"/>
+        <w:rPr>
+          <w:color w:val="000000"/>
+          <w:sz w:val="21"/>
+          <w:szCs w:val="21"/>
+        </w:rPr>
+      </w:pPr>
+      <w:r>
+        <w:rPr>
+          <w:color w:val="000000"/>
+          <w:sz w:val="21"/>
+          <w:szCs w:val="21"/>
+        </w:rPr>
+        <w:t>nb_ticks                      -0.096250</w:t>
+      </w:r>
+    </w:p>
+    <w:p>
+      <w:pPr>
+        <w:pStyle w:val="HTMLPreformatted"/>
+        <w:shd w:val="clear" w:color="auto" w:fill="FFFFFF"/>
+        <w:wordWrap w:val="0"/>
+        <w:textAlignment w:val="baseline"/>
+        <w:rPr>
+          <w:color w:val="000000"/>
+          <w:sz w:val="21"/>
+          <w:szCs w:val="21"/>
+        </w:rPr>
+      </w:pPr>
+      <w:r>
+        <w:rPr>
+          <w:color w:val="000000"/>
+          <w:sz w:val="21"/>
+          <w:szCs w:val="21"/>
+        </w:rPr>
+        <w:t>low_bid                       -0.017280</w:t>
       </w:r>
     </w:p>
     <w:p>
@@ -1803,54 +1358,34 @@
           <w:szCs w:val="21"/>
         </w:rPr>
       </w:pPr>
-      <w:proofErr w:type="spellStart"/>
-      <w:r>
-        <w:rPr>
-          <w:color w:val="000000"/>
-          <w:sz w:val="21"/>
-          <w:szCs w:val="21"/>
-        </w:rPr>
-        <w:t>avg_bo_spread</w:t>
-      </w:r>
-      <w:proofErr w:type="spellEnd"/>
-      <w:r>
-        <w:rPr>
-          <w:color w:val="000000"/>
-          <w:sz w:val="21"/>
-          <w:szCs w:val="21"/>
-        </w:rPr>
-        <w:t xml:space="preserve">                 -0.003196</w:t>
-      </w:r>
-    </w:p>
-    <w:p>
-      <w:pPr>
-        <w:pStyle w:val="HTMLPreformatted"/>
-        <w:shd w:val="clear" w:color="auto" w:fill="FFFFFF"/>
-        <w:wordWrap w:val="0"/>
-        <w:textAlignment w:val="baseline"/>
-        <w:rPr>
-          <w:color w:val="000000"/>
-          <w:sz w:val="21"/>
-          <w:szCs w:val="21"/>
-        </w:rPr>
-      </w:pPr>
-      <w:proofErr w:type="spellStart"/>
-      <w:r>
-        <w:rPr>
-          <w:color w:val="000000"/>
-          <w:sz w:val="21"/>
-          <w:szCs w:val="21"/>
-        </w:rPr>
-        <w:t>avg_price</w:t>
-      </w:r>
-      <w:proofErr w:type="spellEnd"/>
-      <w:r>
-        <w:rPr>
-          <w:color w:val="000000"/>
-          <w:sz w:val="21"/>
-          <w:szCs w:val="21"/>
-        </w:rPr>
-        <w:t xml:space="preserve">                     -0.003091</w:t>
+      <w:r>
+        <w:rPr>
+          <w:color w:val="000000"/>
+          <w:sz w:val="21"/>
+          <w:szCs w:val="21"/>
+        </w:rPr>
+        <w:t>avg_bo_spread                 -0.003196</w:t>
+      </w:r>
+    </w:p>
+    <w:p>
+      <w:pPr>
+        <w:pStyle w:val="HTMLPreformatted"/>
+        <w:shd w:val="clear" w:color="auto" w:fill="FFFFFF"/>
+        <w:wordWrap w:val="0"/>
+        <w:textAlignment w:val="baseline"/>
+        <w:rPr>
+          <w:color w:val="000000"/>
+          <w:sz w:val="21"/>
+          <w:szCs w:val="21"/>
+        </w:rPr>
+      </w:pPr>
+      <w:r>
+        <w:rPr>
+          <w:color w:val="000000"/>
+          <w:sz w:val="21"/>
+          <w:szCs w:val="21"/>
+        </w:rPr>
+        <w:t>avg_price                     -0.003091</w:t>
       </w:r>
     </w:p>
     <w:p>
@@ -1886,85 +1421,55 @@
           <w:szCs w:val="21"/>
         </w:rPr>
       </w:pPr>
-      <w:proofErr w:type="gramStart"/>
-      <w:r>
-        <w:rPr>
-          <w:color w:val="000000"/>
-          <w:sz w:val="21"/>
-          <w:szCs w:val="21"/>
-        </w:rPr>
-        <w:t>weekday</w:t>
-      </w:r>
-      <w:proofErr w:type="gramEnd"/>
-      <w:r>
-        <w:rPr>
-          <w:color w:val="000000"/>
-          <w:sz w:val="21"/>
-          <w:szCs w:val="21"/>
-        </w:rPr>
-        <w:t xml:space="preserve">                       -0.000060</w:t>
-      </w:r>
-    </w:p>
-    <w:p>
-      <w:pPr>
-        <w:pStyle w:val="HTMLPreformatted"/>
-        <w:shd w:val="clear" w:color="auto" w:fill="FFFFFF"/>
-        <w:wordWrap w:val="0"/>
-        <w:textAlignment w:val="baseline"/>
-        <w:rPr>
-          <w:color w:val="000000"/>
-          <w:sz w:val="21"/>
-          <w:szCs w:val="21"/>
-        </w:rPr>
-      </w:pPr>
-      <w:proofErr w:type="gramStart"/>
-      <w:r>
-        <w:rPr>
-          <w:color w:val="000000"/>
-          <w:sz w:val="21"/>
-          <w:szCs w:val="21"/>
-        </w:rPr>
-        <w:t>year</w:t>
-      </w:r>
-      <w:proofErr w:type="gramEnd"/>
-      <w:r>
-        <w:rPr>
-          <w:color w:val="000000"/>
-          <w:sz w:val="21"/>
-          <w:szCs w:val="21"/>
-        </w:rPr>
-        <w:t xml:space="preserve">                           0.000000</w:t>
-      </w:r>
-    </w:p>
-    <w:p>
-      <w:pPr>
-        <w:pStyle w:val="HTMLPreformatted"/>
-        <w:shd w:val="clear" w:color="auto" w:fill="FFFFFF"/>
-        <w:wordWrap w:val="0"/>
-        <w:textAlignment w:val="baseline"/>
-        <w:rPr>
-          <w:color w:val="000000"/>
-          <w:sz w:val="21"/>
-          <w:szCs w:val="21"/>
-        </w:rPr>
-      </w:pPr>
-      <w:proofErr w:type="gramStart"/>
-      <w:r>
-        <w:rPr>
-          <w:color w:val="000000"/>
-          <w:sz w:val="21"/>
-          <w:szCs w:val="21"/>
-        </w:rPr>
-        <w:t>month</w:t>
-      </w:r>
-      <w:proofErr w:type="gramEnd"/>
-      <w:r>
-        <w:rPr>
-          <w:color w:val="000000"/>
-          <w:sz w:val="21"/>
-          <w:szCs w:val="21"/>
-        </w:rPr>
-        <w:t xml:space="preserve">                          0.000062</w:t>
+      <w:r>
+        <w:rPr>
+          <w:color w:val="000000"/>
+          <w:sz w:val="21"/>
+          <w:szCs w:val="21"/>
+        </w:rPr>
+        <w:t>weekday                       -0.000060</w:t>
+      </w:r>
+    </w:p>
+    <w:p>
+      <w:pPr>
+        <w:pStyle w:val="HTMLPreformatted"/>
+        <w:shd w:val="clear" w:color="auto" w:fill="FFFFFF"/>
+        <w:wordWrap w:val="0"/>
+        <w:textAlignment w:val="baseline"/>
+        <w:rPr>
+          <w:color w:val="000000"/>
+          <w:sz w:val="21"/>
+          <w:szCs w:val="21"/>
+        </w:rPr>
+      </w:pPr>
+      <w:r>
+        <w:rPr>
+          <w:color w:val="000000"/>
+          <w:sz w:val="21"/>
+          <w:szCs w:val="21"/>
+        </w:rPr>
+        <w:t>year                           0.000000</w:t>
+      </w:r>
+    </w:p>
+    <w:p>
+      <w:pPr>
+        <w:pStyle w:val="HTMLPreformatted"/>
+        <w:shd w:val="clear" w:color="auto" w:fill="FFFFFF"/>
+        <w:wordWrap w:val="0"/>
+        <w:textAlignment w:val="baseline"/>
+        <w:rPr>
+          <w:color w:val="000000"/>
+          <w:sz w:val="21"/>
+          <w:szCs w:val="21"/>
+        </w:rPr>
+      </w:pPr>
+      <w:r>
+        <w:rPr>
+          <w:color w:val="000000"/>
+          <w:sz w:val="21"/>
+          <w:szCs w:val="21"/>
+        </w:rPr>
+        <w:t>month                          0.000062</w:t>
       </w:r>
     </w:p>
     <w:p>
@@ -2000,273 +1505,181 @@
           <w:szCs w:val="21"/>
         </w:rPr>
       </w:pPr>
-      <w:proofErr w:type="gramStart"/>
-      <w:r>
-        <w:rPr>
-          <w:color w:val="000000"/>
-          <w:sz w:val="21"/>
-          <w:szCs w:val="21"/>
-        </w:rPr>
-        <w:t>day</w:t>
-      </w:r>
-      <w:proofErr w:type="gramEnd"/>
-      <w:r>
-        <w:rPr>
-          <w:color w:val="000000"/>
-          <w:sz w:val="21"/>
-          <w:szCs w:val="21"/>
-        </w:rPr>
-        <w:t xml:space="preserve">                            0.000105</w:t>
-      </w:r>
-    </w:p>
-    <w:p>
-      <w:pPr>
-        <w:pStyle w:val="HTMLPreformatted"/>
-        <w:shd w:val="clear" w:color="auto" w:fill="FFFFFF"/>
-        <w:wordWrap w:val="0"/>
-        <w:textAlignment w:val="baseline"/>
-        <w:rPr>
-          <w:color w:val="000000"/>
-          <w:sz w:val="21"/>
-          <w:szCs w:val="21"/>
-        </w:rPr>
-      </w:pPr>
-      <w:proofErr w:type="gramStart"/>
-      <w:r>
-        <w:rPr>
-          <w:color w:val="000000"/>
-          <w:sz w:val="21"/>
-          <w:szCs w:val="21"/>
-        </w:rPr>
-        <w:t>hour</w:t>
-      </w:r>
-      <w:proofErr w:type="gramEnd"/>
-      <w:r>
-        <w:rPr>
-          <w:color w:val="000000"/>
-          <w:sz w:val="21"/>
-          <w:szCs w:val="21"/>
-        </w:rPr>
-        <w:t xml:space="preserve">                           0.000380</w:t>
-      </w:r>
-    </w:p>
-    <w:p>
-      <w:pPr>
-        <w:pStyle w:val="HTMLPreformatted"/>
-        <w:shd w:val="clear" w:color="auto" w:fill="FFFFFF"/>
-        <w:wordWrap w:val="0"/>
-        <w:textAlignment w:val="baseline"/>
-        <w:rPr>
-          <w:color w:val="000000"/>
-          <w:sz w:val="21"/>
-          <w:szCs w:val="21"/>
-        </w:rPr>
-      </w:pPr>
-      <w:proofErr w:type="spellStart"/>
-      <w:r>
-        <w:rPr>
-          <w:color w:val="000000"/>
-          <w:sz w:val="21"/>
-          <w:szCs w:val="21"/>
-        </w:rPr>
-        <w:t>high_bid</w:t>
-      </w:r>
-      <w:proofErr w:type="spellEnd"/>
-      <w:r>
-        <w:rPr>
-          <w:color w:val="000000"/>
-          <w:sz w:val="21"/>
-          <w:szCs w:val="21"/>
-        </w:rPr>
-        <w:t xml:space="preserve">                       0.012807</w:t>
-      </w:r>
-    </w:p>
-    <w:p>
-      <w:pPr>
-        <w:pStyle w:val="HTMLPreformatted"/>
-        <w:shd w:val="clear" w:color="auto" w:fill="FFFFFF"/>
-        <w:wordWrap w:val="0"/>
-        <w:textAlignment w:val="baseline"/>
-        <w:rPr>
-          <w:color w:val="000000"/>
-          <w:sz w:val="21"/>
-          <w:szCs w:val="21"/>
-        </w:rPr>
-      </w:pPr>
-      <w:proofErr w:type="gramStart"/>
-      <w:r>
-        <w:rPr>
-          <w:color w:val="000000"/>
-          <w:sz w:val="21"/>
-          <w:szCs w:val="21"/>
-        </w:rPr>
-        <w:t>range</w:t>
-      </w:r>
-      <w:proofErr w:type="gramEnd"/>
-      <w:r>
-        <w:rPr>
-          <w:color w:val="000000"/>
-          <w:sz w:val="21"/>
-          <w:szCs w:val="21"/>
-        </w:rPr>
-        <w:t xml:space="preserve">                          0.031856</w:t>
-      </w:r>
-    </w:p>
-    <w:p>
-      <w:pPr>
-        <w:pStyle w:val="HTMLPreformatted"/>
-        <w:shd w:val="clear" w:color="auto" w:fill="FFFFFF"/>
-        <w:wordWrap w:val="0"/>
-        <w:textAlignment w:val="baseline"/>
-        <w:rPr>
-          <w:color w:val="000000"/>
-          <w:sz w:val="21"/>
-          <w:szCs w:val="21"/>
-        </w:rPr>
-      </w:pPr>
-      <w:proofErr w:type="spellStart"/>
-      <w:proofErr w:type="gramStart"/>
-      <w:r>
-        <w:rPr>
-          <w:color w:val="000000"/>
-          <w:sz w:val="21"/>
-          <w:szCs w:val="21"/>
-        </w:rPr>
-        <w:t>pca</w:t>
-      </w:r>
-      <w:proofErr w:type="spellEnd"/>
-      <w:proofErr w:type="gramEnd"/>
-      <w:r>
-        <w:rPr>
-          <w:color w:val="000000"/>
-          <w:sz w:val="21"/>
-          <w:szCs w:val="21"/>
-        </w:rPr>
-        <w:t xml:space="preserve">                            0.096251</w:t>
-      </w:r>
-    </w:p>
-    <w:p>
-      <w:pPr>
-        <w:pStyle w:val="HTMLPreformatted"/>
-        <w:shd w:val="clear" w:color="auto" w:fill="FFFFFF"/>
-        <w:wordWrap w:val="0"/>
-        <w:textAlignment w:val="baseline"/>
-        <w:rPr>
-          <w:color w:val="000000"/>
-          <w:sz w:val="21"/>
-          <w:szCs w:val="21"/>
-        </w:rPr>
-      </w:pPr>
-      <w:proofErr w:type="spellStart"/>
-      <w:r>
-        <w:rPr>
-          <w:color w:val="000000"/>
-          <w:sz w:val="21"/>
-          <w:szCs w:val="21"/>
-        </w:rPr>
-        <w:t>period_return</w:t>
-      </w:r>
-      <w:proofErr w:type="spellEnd"/>
-      <w:r>
-        <w:rPr>
-          <w:color w:val="000000"/>
-          <w:sz w:val="21"/>
-          <w:szCs w:val="21"/>
-        </w:rPr>
-        <w:t xml:space="preserve">                  0.185722</w:t>
-      </w:r>
-    </w:p>
-    <w:p>
-      <w:pPr>
-        <w:pStyle w:val="HTMLPreformatted"/>
-        <w:shd w:val="clear" w:color="auto" w:fill="FFFFFF"/>
-        <w:wordWrap w:val="0"/>
-        <w:textAlignment w:val="baseline"/>
-        <w:rPr>
-          <w:color w:val="000000"/>
-          <w:sz w:val="21"/>
-          <w:szCs w:val="21"/>
-        </w:rPr>
-      </w:pPr>
-      <w:proofErr w:type="spellStart"/>
-      <w:r>
-        <w:rPr>
-          <w:color w:val="000000"/>
-          <w:sz w:val="21"/>
-          <w:szCs w:val="21"/>
-        </w:rPr>
-        <w:t>ohlc_price</w:t>
-      </w:r>
-      <w:proofErr w:type="spellEnd"/>
-      <w:r>
-        <w:rPr>
-          <w:color w:val="000000"/>
-          <w:sz w:val="21"/>
-          <w:szCs w:val="21"/>
-        </w:rPr>
-        <w:t xml:space="preserve">                     0.199248</w:t>
-      </w:r>
-    </w:p>
-    <w:p>
-      <w:pPr>
-        <w:pStyle w:val="HTMLPreformatted"/>
-        <w:shd w:val="clear" w:color="auto" w:fill="FFFFFF"/>
-        <w:wordWrap w:val="0"/>
-        <w:textAlignment w:val="baseline"/>
-        <w:rPr>
-          <w:color w:val="000000"/>
-          <w:sz w:val="21"/>
-          <w:szCs w:val="21"/>
-        </w:rPr>
-      </w:pPr>
-      <w:proofErr w:type="spellStart"/>
-      <w:r>
-        <w:rPr>
-          <w:color w:val="000000"/>
-          <w:sz w:val="21"/>
-          <w:szCs w:val="21"/>
-        </w:rPr>
-        <w:t>open_bid</w:t>
-      </w:r>
-      <w:proofErr w:type="spellEnd"/>
-      <w:r>
-        <w:rPr>
-          <w:color w:val="000000"/>
-          <w:sz w:val="21"/>
-          <w:szCs w:val="21"/>
-        </w:rPr>
-        <w:t xml:space="preserve">                       0.300989</w:t>
-      </w:r>
-    </w:p>
-    <w:p>
-      <w:pPr>
-        <w:pStyle w:val="HTMLPreformatted"/>
-        <w:shd w:val="clear" w:color="auto" w:fill="FFFFFF"/>
-        <w:wordWrap w:val="0"/>
-        <w:textAlignment w:val="baseline"/>
-        <w:rPr>
-          <w:color w:val="000000"/>
-          <w:sz w:val="21"/>
-          <w:szCs w:val="21"/>
-        </w:rPr>
-      </w:pPr>
-      <w:proofErr w:type="spellStart"/>
-      <w:r>
-        <w:rPr>
-          <w:color w:val="000000"/>
-          <w:sz w:val="21"/>
-          <w:szCs w:val="21"/>
-        </w:rPr>
-        <w:t>close_bid</w:t>
-      </w:r>
-      <w:proofErr w:type="spellEnd"/>
-      <w:r>
-        <w:rPr>
-          <w:color w:val="000000"/>
-          <w:sz w:val="21"/>
-          <w:szCs w:val="21"/>
-        </w:rPr>
-        <w:t xml:space="preserve">                      0.505757</w:t>
+      <w:r>
+        <w:rPr>
+          <w:color w:val="000000"/>
+          <w:sz w:val="21"/>
+          <w:szCs w:val="21"/>
+        </w:rPr>
+        <w:t>day                            0.000105</w:t>
+      </w:r>
+    </w:p>
+    <w:p>
+      <w:pPr>
+        <w:pStyle w:val="HTMLPreformatted"/>
+        <w:shd w:val="clear" w:color="auto" w:fill="FFFFFF"/>
+        <w:wordWrap w:val="0"/>
+        <w:textAlignment w:val="baseline"/>
+        <w:rPr>
+          <w:color w:val="000000"/>
+          <w:sz w:val="21"/>
+          <w:szCs w:val="21"/>
+        </w:rPr>
+      </w:pPr>
+      <w:r>
+        <w:rPr>
+          <w:color w:val="000000"/>
+          <w:sz w:val="21"/>
+          <w:szCs w:val="21"/>
+        </w:rPr>
+        <w:t>hour                           0.000380</w:t>
+      </w:r>
+    </w:p>
+    <w:p>
+      <w:pPr>
+        <w:pStyle w:val="HTMLPreformatted"/>
+        <w:shd w:val="clear" w:color="auto" w:fill="FFFFFF"/>
+        <w:wordWrap w:val="0"/>
+        <w:textAlignment w:val="baseline"/>
+        <w:rPr>
+          <w:color w:val="000000"/>
+          <w:sz w:val="21"/>
+          <w:szCs w:val="21"/>
+        </w:rPr>
+      </w:pPr>
+      <w:r>
+        <w:rPr>
+          <w:color w:val="000000"/>
+          <w:sz w:val="21"/>
+          <w:szCs w:val="21"/>
+        </w:rPr>
+        <w:t>high_bid                       0.012807</w:t>
+      </w:r>
+    </w:p>
+    <w:p>
+      <w:pPr>
+        <w:pStyle w:val="HTMLPreformatted"/>
+        <w:shd w:val="clear" w:color="auto" w:fill="FFFFFF"/>
+        <w:wordWrap w:val="0"/>
+        <w:textAlignment w:val="baseline"/>
+        <w:rPr>
+          <w:color w:val="000000"/>
+          <w:sz w:val="21"/>
+          <w:szCs w:val="21"/>
+        </w:rPr>
+      </w:pPr>
+      <w:r>
+        <w:rPr>
+          <w:color w:val="000000"/>
+          <w:sz w:val="21"/>
+          <w:szCs w:val="21"/>
+        </w:rPr>
+        <w:t>range                          0.031856</w:t>
+      </w:r>
+    </w:p>
+    <w:p>
+      <w:pPr>
+        <w:pStyle w:val="HTMLPreformatted"/>
+        <w:shd w:val="clear" w:color="auto" w:fill="FFFFFF"/>
+        <w:wordWrap w:val="0"/>
+        <w:textAlignment w:val="baseline"/>
+        <w:rPr>
+          <w:color w:val="000000"/>
+          <w:sz w:val="21"/>
+          <w:szCs w:val="21"/>
+        </w:rPr>
+      </w:pPr>
+      <w:r>
+        <w:rPr>
+          <w:color w:val="000000"/>
+          <w:sz w:val="21"/>
+          <w:szCs w:val="21"/>
+        </w:rPr>
+        <w:t>pca                            0.096251</w:t>
+      </w:r>
+    </w:p>
+    <w:p>
+      <w:pPr>
+        <w:pStyle w:val="HTMLPreformatted"/>
+        <w:shd w:val="clear" w:color="auto" w:fill="FFFFFF"/>
+        <w:wordWrap w:val="0"/>
+        <w:textAlignment w:val="baseline"/>
+        <w:rPr>
+          <w:color w:val="000000"/>
+          <w:sz w:val="21"/>
+          <w:szCs w:val="21"/>
+        </w:rPr>
+      </w:pPr>
+      <w:r>
+        <w:rPr>
+          <w:color w:val="000000"/>
+          <w:sz w:val="21"/>
+          <w:szCs w:val="21"/>
+        </w:rPr>
+        <w:t>period_return                  0.185722</w:t>
+      </w:r>
+    </w:p>
+    <w:p>
+      <w:pPr>
+        <w:pStyle w:val="HTMLPreformatted"/>
+        <w:shd w:val="clear" w:color="auto" w:fill="FFFFFF"/>
+        <w:wordWrap w:val="0"/>
+        <w:textAlignment w:val="baseline"/>
+        <w:rPr>
+          <w:color w:val="000000"/>
+          <w:sz w:val="21"/>
+          <w:szCs w:val="21"/>
+        </w:rPr>
+      </w:pPr>
+      <w:r>
+        <w:rPr>
+          <w:color w:val="000000"/>
+          <w:sz w:val="21"/>
+          <w:szCs w:val="21"/>
+        </w:rPr>
+        <w:t>ohlc_price                     0.199248</w:t>
+      </w:r>
+    </w:p>
+    <w:p>
+      <w:pPr>
+        <w:pStyle w:val="HTMLPreformatted"/>
+        <w:shd w:val="clear" w:color="auto" w:fill="FFFFFF"/>
+        <w:wordWrap w:val="0"/>
+        <w:textAlignment w:val="baseline"/>
+        <w:rPr>
+          <w:color w:val="000000"/>
+          <w:sz w:val="21"/>
+          <w:szCs w:val="21"/>
+        </w:rPr>
+      </w:pPr>
+      <w:r>
+        <w:rPr>
+          <w:color w:val="000000"/>
+          <w:sz w:val="21"/>
+          <w:szCs w:val="21"/>
+        </w:rPr>
+        <w:t>open_bid                       0.300989</w:t>
+      </w:r>
+    </w:p>
+    <w:p>
+      <w:pPr>
+        <w:pStyle w:val="HTMLPreformatted"/>
+        <w:shd w:val="clear" w:color="auto" w:fill="FFFFFF"/>
+        <w:wordWrap w:val="0"/>
+        <w:textAlignment w:val="baseline"/>
+        <w:rPr>
+          <w:color w:val="000000"/>
+          <w:sz w:val="21"/>
+          <w:szCs w:val="21"/>
+        </w:rPr>
+      </w:pPr>
+      <w:r>
+        <w:rPr>
+          <w:color w:val="000000"/>
+          <w:sz w:val="21"/>
+          <w:szCs w:val="21"/>
+        </w:rPr>
+        <w:t>close_bid                      0.505757</w:t>
       </w:r>
     </w:p>
     <w:p/>
@@ -2312,39 +1725,7 @@
     </w:p>
     <w:p>
       <w:r>
-        <w:t xml:space="preserve">Coding: any coding issues? The main process </w:t>
-      </w:r>
-      <w:proofErr w:type="gramStart"/>
-      <w:r>
-        <w:t>issues was</w:t>
-      </w:r>
-      <w:proofErr w:type="gramEnd"/>
-      <w:r>
-        <w:t xml:space="preserve"> how to keep track of a long </w:t>
-      </w:r>
-      <w:proofErr w:type="spellStart"/>
-      <w:r>
-        <w:t>jupyter</w:t>
-      </w:r>
-      <w:proofErr w:type="spellEnd"/>
-      <w:r>
-        <w:t xml:space="preserve"> notebook. For that I added a table of contents plugin. To plot many different correlations, I wrote functions that would plot into a </w:t>
-      </w:r>
-      <w:proofErr w:type="spellStart"/>
-      <w:r>
-        <w:t>matplotlib</w:t>
-      </w:r>
-      <w:proofErr w:type="spellEnd"/>
-      <w:r>
-        <w:t xml:space="preserve"> subplot and x and y </w:t>
-      </w:r>
-      <w:proofErr w:type="spellStart"/>
-      <w:r>
-        <w:t>numpy</w:t>
-      </w:r>
-      <w:proofErr w:type="spellEnd"/>
-      <w:r>
-        <w:t xml:space="preserve"> arrays I gave them.</w:t>
+        <w:t>Coding: any coding issues? The main process issues was how to keep track of a long jupyter notebook. For that I added a table of contents plugin. To plot many different correlations, I wrote functions that would plot into a matplotlib subplot and x and y numpy arrays I gave them.</w:t>
       </w:r>
     </w:p>
     <w:p>
@@ -2381,15 +1762,7 @@
     </w:p>
     <w:p>
       <w:r>
-        <w:t xml:space="preserve">The initial solution was … In the final solution I found it would be better to predict the return class (positive, negative or zero), instead of the exact price. However, my </w:t>
-      </w:r>
-      <w:proofErr w:type="gramStart"/>
-      <w:r>
-        <w:t>models seems</w:t>
-      </w:r>
-      <w:proofErr w:type="gramEnd"/>
-      <w:r>
-        <w:t xml:space="preserve"> to have a bug in that it always predicts the same thing. Given that in my project proposal, binary classification was out of scope and I proposed this as a regression problem, I did not investigate further.</w:t>
+        <w:t>The initial solution was … In the final solution I found it would be better to predict the return class (positive, negative or zero), instead of the exact price. However, my models seems to have a bug in that it always predicts the same thing. Given that in my project proposal, binary classification was out of scope and I proposed this as a regression problem, I did not investigate further.</w:t>
       </w:r>
     </w:p>
     <w:p>
@@ -2435,379 +1808,181 @@
           <w:szCs w:val="21"/>
         </w:rPr>
       </w:pPr>
-      <w:proofErr w:type="gramStart"/>
-      <w:r>
-        <w:rPr>
-          <w:color w:val="000000"/>
-          <w:sz w:val="21"/>
-          <w:szCs w:val="21"/>
-        </w:rPr>
-        <w:t>['</w:t>
-      </w:r>
-      <w:proofErr w:type="spellStart"/>
-      <w:r>
-        <w:rPr>
-          <w:color w:val="000000"/>
-          <w:sz w:val="21"/>
-          <w:szCs w:val="21"/>
-        </w:rPr>
-        <w:t>mse</w:t>
-      </w:r>
-      <w:proofErr w:type="spellEnd"/>
-      <w:proofErr w:type="gramEnd"/>
-      <w:r>
-        <w:rPr>
-          <w:color w:val="000000"/>
-          <w:sz w:val="21"/>
-          <w:szCs w:val="21"/>
-        </w:rPr>
-        <w:t xml:space="preserve"> train all feature: ', 4.4530569e-07]</w:t>
-      </w:r>
-    </w:p>
-    <w:p>
-      <w:pPr>
-        <w:pStyle w:val="HTMLPreformatted"/>
-        <w:shd w:val="clear" w:color="auto" w:fill="FFFFFF"/>
-        <w:wordWrap w:val="0"/>
-        <w:textAlignment w:val="baseline"/>
-        <w:rPr>
-          <w:color w:val="000000"/>
-          <w:sz w:val="21"/>
-          <w:szCs w:val="21"/>
-        </w:rPr>
-      </w:pPr>
-      <w:proofErr w:type="gramStart"/>
-      <w:r>
-        <w:rPr>
-          <w:color w:val="000000"/>
-          <w:sz w:val="21"/>
-          <w:szCs w:val="21"/>
-        </w:rPr>
-        <w:t>['</w:t>
-      </w:r>
-      <w:proofErr w:type="spellStart"/>
-      <w:r>
-        <w:rPr>
-          <w:color w:val="000000"/>
-          <w:sz w:val="21"/>
-          <w:szCs w:val="21"/>
-        </w:rPr>
-        <w:t>mse</w:t>
-      </w:r>
-      <w:proofErr w:type="spellEnd"/>
-      <w:proofErr w:type="gramEnd"/>
-      <w:r>
-        <w:rPr>
-          <w:color w:val="000000"/>
-          <w:sz w:val="21"/>
-          <w:szCs w:val="21"/>
-        </w:rPr>
-        <w:t xml:space="preserve"> test all feature: ', 6.5385599e-08]</w:t>
-      </w:r>
-    </w:p>
-    <w:p>
-      <w:pPr>
-        <w:pStyle w:val="HTMLPreformatted"/>
-        <w:shd w:val="clear" w:color="auto" w:fill="FFFFFF"/>
-        <w:wordWrap w:val="0"/>
-        <w:textAlignment w:val="baseline"/>
-        <w:rPr>
-          <w:color w:val="000000"/>
-          <w:sz w:val="21"/>
-          <w:szCs w:val="21"/>
-        </w:rPr>
-      </w:pPr>
-      <w:proofErr w:type="gramStart"/>
-      <w:r>
-        <w:rPr>
-          <w:color w:val="000000"/>
-          <w:sz w:val="21"/>
-          <w:szCs w:val="21"/>
-        </w:rPr>
-        <w:t>['</w:t>
-      </w:r>
-      <w:proofErr w:type="spellStart"/>
-      <w:r>
-        <w:rPr>
-          <w:color w:val="000000"/>
-          <w:sz w:val="21"/>
-          <w:szCs w:val="21"/>
-        </w:rPr>
-        <w:t>mae</w:t>
-      </w:r>
-      <w:proofErr w:type="spellEnd"/>
-      <w:proofErr w:type="gramEnd"/>
-      <w:r>
-        <w:rPr>
-          <w:color w:val="000000"/>
-          <w:sz w:val="21"/>
-          <w:szCs w:val="21"/>
-        </w:rPr>
-        <w:t xml:space="preserve"> train all feature: ', 0.00042667281]</w:t>
-      </w:r>
-    </w:p>
-    <w:p>
-      <w:pPr>
-        <w:pStyle w:val="HTMLPreformatted"/>
-        <w:shd w:val="clear" w:color="auto" w:fill="FFFFFF"/>
-        <w:wordWrap w:val="0"/>
-        <w:textAlignment w:val="baseline"/>
-        <w:rPr>
-          <w:color w:val="000000"/>
-          <w:sz w:val="21"/>
-          <w:szCs w:val="21"/>
-        </w:rPr>
-      </w:pPr>
-      <w:proofErr w:type="gramStart"/>
-      <w:r>
-        <w:rPr>
-          <w:color w:val="000000"/>
-          <w:sz w:val="21"/>
-          <w:szCs w:val="21"/>
-        </w:rPr>
-        <w:t>['</w:t>
-      </w:r>
-      <w:proofErr w:type="spellStart"/>
-      <w:r>
-        <w:rPr>
-          <w:color w:val="000000"/>
-          <w:sz w:val="21"/>
-          <w:szCs w:val="21"/>
-        </w:rPr>
-        <w:t>mae</w:t>
-      </w:r>
-      <w:proofErr w:type="spellEnd"/>
-      <w:proofErr w:type="gramEnd"/>
-      <w:r>
-        <w:rPr>
-          <w:color w:val="000000"/>
-          <w:sz w:val="21"/>
-          <w:szCs w:val="21"/>
-        </w:rPr>
-        <w:t xml:space="preserve"> test all feature: ', 0.0002031199]</w:t>
-      </w:r>
-    </w:p>
-    <w:p>
-      <w:pPr>
-        <w:pStyle w:val="HTMLPreformatted"/>
-        <w:shd w:val="clear" w:color="auto" w:fill="FFFFFF"/>
-        <w:wordWrap w:val="0"/>
-        <w:textAlignment w:val="baseline"/>
-        <w:rPr>
-          <w:color w:val="000000"/>
-          <w:sz w:val="21"/>
-          <w:szCs w:val="21"/>
-        </w:rPr>
-      </w:pPr>
-      <w:proofErr w:type="gramStart"/>
-      <w:r>
-        <w:rPr>
-          <w:color w:val="000000"/>
-          <w:sz w:val="21"/>
-          <w:szCs w:val="21"/>
-        </w:rPr>
-        <w:t>['mean</w:t>
-      </w:r>
-      <w:proofErr w:type="gramEnd"/>
-      <w:r>
-        <w:rPr>
-          <w:color w:val="000000"/>
-          <w:sz w:val="21"/>
-          <w:szCs w:val="21"/>
-        </w:rPr>
-        <w:t xml:space="preserve"> </w:t>
-      </w:r>
-      <w:proofErr w:type="spellStart"/>
-      <w:r>
-        <w:rPr>
-          <w:color w:val="000000"/>
-          <w:sz w:val="21"/>
-          <w:szCs w:val="21"/>
-        </w:rPr>
-        <w:t>avg</w:t>
-      </w:r>
-      <w:proofErr w:type="spellEnd"/>
-      <w:r>
-        <w:rPr>
-          <w:color w:val="000000"/>
-          <w:sz w:val="21"/>
-          <w:szCs w:val="21"/>
-        </w:rPr>
-        <w:t xml:space="preserve"> </w:t>
-      </w:r>
-      <w:proofErr w:type="spellStart"/>
-      <w:r>
-        <w:rPr>
-          <w:color w:val="000000"/>
-          <w:sz w:val="21"/>
-          <w:szCs w:val="21"/>
-        </w:rPr>
-        <w:t>bo</w:t>
-      </w:r>
-      <w:proofErr w:type="spellEnd"/>
-      <w:r>
-        <w:rPr>
-          <w:color w:val="000000"/>
-          <w:sz w:val="21"/>
-          <w:szCs w:val="21"/>
-        </w:rPr>
-        <w:t xml:space="preserve"> spread: ', 3.9868658581951545e-05]</w:t>
-      </w:r>
-    </w:p>
-    <w:p>
-      <w:pPr>
-        <w:pStyle w:val="HTMLPreformatted"/>
-        <w:shd w:val="clear" w:color="auto" w:fill="FFFFFF"/>
-        <w:wordWrap w:val="0"/>
-        <w:textAlignment w:val="baseline"/>
-        <w:rPr>
-          <w:color w:val="000000"/>
-          <w:sz w:val="21"/>
-          <w:szCs w:val="21"/>
-        </w:rPr>
-      </w:pPr>
-      <w:r>
-        <w:rPr>
-          <w:color w:val="000000"/>
-          <w:sz w:val="21"/>
-          <w:szCs w:val="21"/>
-        </w:rPr>
-        <w:t>['how often sign of price change is same</w:t>
-      </w:r>
-      <w:proofErr w:type="gramStart"/>
-      <w:r>
-        <w:rPr>
-          <w:color w:val="000000"/>
-          <w:sz w:val="21"/>
-          <w:szCs w:val="21"/>
-        </w:rPr>
-        <w:t>: ',</w:t>
-      </w:r>
-      <w:proofErr w:type="gramEnd"/>
-      <w:r>
-        <w:rPr>
-          <w:color w:val="000000"/>
-          <w:sz w:val="21"/>
-          <w:szCs w:val="21"/>
-        </w:rPr>
-        <w:t xml:space="preserve"> 0.53398058252427183]</w:t>
-      </w:r>
-    </w:p>
-    <w:p>
-      <w:pPr>
-        <w:pStyle w:val="HTMLPreformatted"/>
-        <w:shd w:val="clear" w:color="auto" w:fill="FFFFFF"/>
-        <w:wordWrap w:val="0"/>
-        <w:textAlignment w:val="baseline"/>
-        <w:rPr>
-          <w:color w:val="000000"/>
-          <w:sz w:val="21"/>
-          <w:szCs w:val="21"/>
-        </w:rPr>
-      </w:pPr>
-      <w:r>
-        <w:rPr>
-          <w:color w:val="000000"/>
-          <w:sz w:val="21"/>
-          <w:szCs w:val="21"/>
-        </w:rPr>
-        <w:t>['if same sign, how often is actual better than 0.1 percent in both directions</w:t>
-      </w:r>
-      <w:proofErr w:type="gramStart"/>
-      <w:r>
-        <w:rPr>
-          <w:color w:val="000000"/>
-          <w:sz w:val="21"/>
-          <w:szCs w:val="21"/>
-        </w:rPr>
-        <w:t>: ',</w:t>
-      </w:r>
-      <w:proofErr w:type="gramEnd"/>
-      <w:r>
-        <w:rPr>
-          <w:color w:val="000000"/>
-          <w:sz w:val="21"/>
-          <w:szCs w:val="21"/>
-        </w:rPr>
-        <w:t xml:space="preserve"> 0.0]</w:t>
-      </w:r>
-    </w:p>
-    <w:p>
-      <w:pPr>
-        <w:pStyle w:val="HTMLPreformatted"/>
-        <w:shd w:val="clear" w:color="auto" w:fill="FFFFFF"/>
-        <w:wordWrap w:val="0"/>
-        <w:textAlignment w:val="baseline"/>
-        <w:rPr>
-          <w:color w:val="000000"/>
-          <w:sz w:val="21"/>
-          <w:szCs w:val="21"/>
-        </w:rPr>
-      </w:pPr>
-      <w:r>
-        <w:rPr>
-          <w:color w:val="000000"/>
-          <w:sz w:val="21"/>
-          <w:szCs w:val="21"/>
-        </w:rPr>
-        <w:t>['if same sign, how often is actual better than predicted in both directions</w:t>
-      </w:r>
-      <w:proofErr w:type="gramStart"/>
-      <w:r>
-        <w:rPr>
-          <w:color w:val="000000"/>
-          <w:sz w:val="21"/>
-          <w:szCs w:val="21"/>
-        </w:rPr>
-        <w:t>: ',</w:t>
-      </w:r>
-      <w:proofErr w:type="gramEnd"/>
-      <w:r>
-        <w:rPr>
-          <w:color w:val="000000"/>
-          <w:sz w:val="21"/>
-          <w:szCs w:val="21"/>
-        </w:rPr>
-        <w:t xml:space="preserve"> 0.96363636363636362]</w:t>
-      </w:r>
-    </w:p>
-    <w:p>
-      <w:pPr>
-        <w:pStyle w:val="HTMLPreformatted"/>
-        <w:shd w:val="clear" w:color="auto" w:fill="FFFFFF"/>
-        <w:wordWrap w:val="0"/>
-        <w:textAlignment w:val="baseline"/>
-        <w:rPr>
-          <w:color w:val="000000"/>
-          <w:sz w:val="21"/>
-          <w:szCs w:val="21"/>
-        </w:rPr>
-      </w:pPr>
-      <w:r>
-        <w:rPr>
-          <w:color w:val="000000"/>
-          <w:sz w:val="21"/>
-          <w:szCs w:val="21"/>
-        </w:rPr>
-        <w:t>['if same sign, how often is actual better than predicted by more than 0.001 USD per EUR in both directions</w:t>
-      </w:r>
-      <w:proofErr w:type="gramStart"/>
-      <w:r>
-        <w:rPr>
-          <w:color w:val="000000"/>
-          <w:sz w:val="21"/>
-          <w:szCs w:val="21"/>
-        </w:rPr>
-        <w:t>: ',</w:t>
-      </w:r>
-      <w:proofErr w:type="gramEnd"/>
-      <w:r>
-        <w:rPr>
-          <w:color w:val="000000"/>
-          <w:sz w:val="21"/>
-          <w:szCs w:val="21"/>
-        </w:rPr>
-        <w:t xml:space="preserve"> 0.0]</w:t>
+      <w:r>
+        <w:rPr>
+          <w:color w:val="000000"/>
+          <w:sz w:val="21"/>
+          <w:szCs w:val="21"/>
+        </w:rPr>
+        <w:t>['mse train all feature: ', 4.4530569e-07]</w:t>
+      </w:r>
+    </w:p>
+    <w:p>
+      <w:pPr>
+        <w:pStyle w:val="HTMLPreformatted"/>
+        <w:shd w:val="clear" w:color="auto" w:fill="FFFFFF"/>
+        <w:wordWrap w:val="0"/>
+        <w:textAlignment w:val="baseline"/>
+        <w:rPr>
+          <w:color w:val="000000"/>
+          <w:sz w:val="21"/>
+          <w:szCs w:val="21"/>
+        </w:rPr>
+      </w:pPr>
+      <w:r>
+        <w:rPr>
+          <w:color w:val="000000"/>
+          <w:sz w:val="21"/>
+          <w:szCs w:val="21"/>
+        </w:rPr>
+        <w:t>['mse test all feature: ', 6.5385599e-08]</w:t>
+      </w:r>
+    </w:p>
+    <w:p>
+      <w:pPr>
+        <w:pStyle w:val="HTMLPreformatted"/>
+        <w:shd w:val="clear" w:color="auto" w:fill="FFFFFF"/>
+        <w:wordWrap w:val="0"/>
+        <w:textAlignment w:val="baseline"/>
+        <w:rPr>
+          <w:color w:val="000000"/>
+          <w:sz w:val="21"/>
+          <w:szCs w:val="21"/>
+        </w:rPr>
+      </w:pPr>
+      <w:r>
+        <w:rPr>
+          <w:color w:val="000000"/>
+          <w:sz w:val="21"/>
+          <w:szCs w:val="21"/>
+        </w:rPr>
+        <w:t>['mae train all feature: ', 0.00042667281]</w:t>
+      </w:r>
+    </w:p>
+    <w:p>
+      <w:pPr>
+        <w:pStyle w:val="HTMLPreformatted"/>
+        <w:shd w:val="clear" w:color="auto" w:fill="FFFFFF"/>
+        <w:wordWrap w:val="0"/>
+        <w:textAlignment w:val="baseline"/>
+        <w:rPr>
+          <w:color w:val="000000"/>
+          <w:sz w:val="21"/>
+          <w:szCs w:val="21"/>
+        </w:rPr>
+      </w:pPr>
+      <w:r>
+        <w:rPr>
+          <w:color w:val="000000"/>
+          <w:sz w:val="21"/>
+          <w:szCs w:val="21"/>
+        </w:rPr>
+        <w:t>['mae test all feature: ', 0.0002031199]</w:t>
+      </w:r>
+    </w:p>
+    <w:p>
+      <w:pPr>
+        <w:pStyle w:val="HTMLPreformatted"/>
+        <w:shd w:val="clear" w:color="auto" w:fill="FFFFFF"/>
+        <w:wordWrap w:val="0"/>
+        <w:textAlignment w:val="baseline"/>
+        <w:rPr>
+          <w:color w:val="000000"/>
+          <w:sz w:val="21"/>
+          <w:szCs w:val="21"/>
+        </w:rPr>
+      </w:pPr>
+      <w:r>
+        <w:rPr>
+          <w:color w:val="000000"/>
+          <w:sz w:val="21"/>
+          <w:szCs w:val="21"/>
+        </w:rPr>
+        <w:t>['mean avg bo spread: ', 3.9868658581951545e-05]</w:t>
+      </w:r>
+    </w:p>
+    <w:p>
+      <w:pPr>
+        <w:pStyle w:val="HTMLPreformatted"/>
+        <w:shd w:val="clear" w:color="auto" w:fill="FFFFFF"/>
+        <w:wordWrap w:val="0"/>
+        <w:textAlignment w:val="baseline"/>
+        <w:rPr>
+          <w:color w:val="000000"/>
+          <w:sz w:val="21"/>
+          <w:szCs w:val="21"/>
+        </w:rPr>
+      </w:pPr>
+      <w:r>
+        <w:rPr>
+          <w:color w:val="000000"/>
+          <w:sz w:val="21"/>
+          <w:szCs w:val="21"/>
+        </w:rPr>
+        <w:t>['how often sign of price change is same: ', 0.53398058252427183]</w:t>
+      </w:r>
+    </w:p>
+    <w:p>
+      <w:pPr>
+        <w:pStyle w:val="HTMLPreformatted"/>
+        <w:shd w:val="clear" w:color="auto" w:fill="FFFFFF"/>
+        <w:wordWrap w:val="0"/>
+        <w:textAlignment w:val="baseline"/>
+        <w:rPr>
+          <w:color w:val="000000"/>
+          <w:sz w:val="21"/>
+          <w:szCs w:val="21"/>
+        </w:rPr>
+      </w:pPr>
+      <w:r>
+        <w:rPr>
+          <w:color w:val="000000"/>
+          <w:sz w:val="21"/>
+          <w:szCs w:val="21"/>
+        </w:rPr>
+        <w:t>['if same sign, how often is actual better than 0.1 percent in both directions: ', 0.0]</w:t>
+      </w:r>
+    </w:p>
+    <w:p>
+      <w:pPr>
+        <w:pStyle w:val="HTMLPreformatted"/>
+        <w:shd w:val="clear" w:color="auto" w:fill="FFFFFF"/>
+        <w:wordWrap w:val="0"/>
+        <w:textAlignment w:val="baseline"/>
+        <w:rPr>
+          <w:color w:val="000000"/>
+          <w:sz w:val="21"/>
+          <w:szCs w:val="21"/>
+        </w:rPr>
+      </w:pPr>
+      <w:r>
+        <w:rPr>
+          <w:color w:val="000000"/>
+          <w:sz w:val="21"/>
+          <w:szCs w:val="21"/>
+        </w:rPr>
+        <w:t>['if same sign, how often is actual better than predicted in both directions: ', 0.96363636363636362]</w:t>
+      </w:r>
+    </w:p>
+    <w:p>
+      <w:pPr>
+        <w:pStyle w:val="HTMLPreformatted"/>
+        <w:shd w:val="clear" w:color="auto" w:fill="FFFFFF"/>
+        <w:wordWrap w:val="0"/>
+        <w:textAlignment w:val="baseline"/>
+        <w:rPr>
+          <w:color w:val="000000"/>
+          <w:sz w:val="21"/>
+          <w:szCs w:val="21"/>
+        </w:rPr>
+      </w:pPr>
+      <w:r>
+        <w:rPr>
+          <w:color w:val="000000"/>
+          <w:sz w:val="21"/>
+          <w:szCs w:val="21"/>
+        </w:rPr>
+        <w:t>['if same sign, how often is actual better than predicted by more than 0.001 USD per EUR in both directions: ', 0.0]</w:t>
       </w:r>
     </w:p>
     <w:p>
@@ -2920,6 +2095,13 @@
     <w:p/>
     <w:p>
       <w:r>
+        <w:t>A plot of residuals shows no particular pattern.</w:t>
+      </w:r>
+      <w:bookmarkStart w:id="0" w:name="_GoBack"/>
+      <w:bookmarkEnd w:id="0"/>
+    </w:p>
+    <w:p>
+      <w:r>
         <w:t>Here a comparison of the errors of the different simulations:</w:t>
       </w:r>
     </w:p>
@@ -2929,6 +2111,7 @@
           <w:noProof/>
           <w:lang w:eastAsia="en-GB"/>
         </w:rPr>
+        <w:lastRenderedPageBreak/>
         <w:drawing>
           <wp:inline distT="0" distB="0" distL="0" distR="0" wp14:anchorId="48587F59" wp14:editId="3D11F858">
             <wp:extent cx="5731510" cy="3737728"/>
@@ -2968,7 +2151,6 @@
     </w:p>
     <w:p>
       <w:r>
-        <w:lastRenderedPageBreak/>
         <w:t>I finally check the performance of the LSTM model, to see if it improves on any of the previous:</w:t>
       </w:r>
     </w:p>
@@ -3041,13 +2223,8 @@
       </w:r>
     </w:p>
     <w:p>
-      <w:proofErr w:type="gramStart"/>
-      <w:r>
-        <w:t>A visualization</w:t>
-      </w:r>
-      <w:proofErr w:type="gramEnd"/>
-      <w:r>
-        <w:t xml:space="preserve"> has been provided that emphasizes an important quality about the project with thorough discussion. Visual cues are clearly defined.</w:t>
+      <w:r>
+        <w:t>A visualization has been provided that emphasizes an important quality about the project with thorough discussion. Visual cues are clearly defined.</w:t>
       </w:r>
     </w:p>
     <w:p>
@@ -3061,6 +2238,7 @@
           <w:noProof/>
           <w:lang w:eastAsia="en-GB"/>
         </w:rPr>
+        <w:lastRenderedPageBreak/>
         <w:drawing>
           <wp:inline distT="0" distB="0" distL="0" distR="0" wp14:anchorId="05A2BF36" wp14:editId="4F8E3297">
             <wp:extent cx="5731510" cy="3737610"/>
@@ -3113,7 +2291,6 @@
     </w:p>
     <w:p>
       <w:r>
-        <w:lastRenderedPageBreak/>
         <w:t>Student adequately summarizes the end-to-end problem solution and discusses one or two particular aspects of the project they found interesting or difficult.</w:t>
       </w:r>
     </w:p>
@@ -3121,8 +2298,6 @@
       <w:r>
         <w:t>It was very interesting to investigate different properties of the dataset. It was difficult to get down the prediction error, possibly because I am solving for the wrong measure. A much more practical measure would be to predict whether I get the direction of the next price movement right, rather than its value. This would give less importance to small errors in value.</w:t>
       </w:r>
-      <w:bookmarkStart w:id="0" w:name="_GoBack"/>
-      <w:bookmarkEnd w:id="0"/>
     </w:p>
     <w:p>
       <w:pPr>
@@ -4556,7 +3731,7 @@
 </file>
 
 <file path=customXml/itemProps1.xml><?xml version="1.0" encoding="utf-8"?>
-<ds:datastoreItem xmlns:ds="http://schemas.openxmlformats.org/officeDocument/2006/customXml" ds:itemID="{6F80FEE1-82CA-42C7-8FC3-F46F0B4AF67D}">
+<ds:datastoreItem xmlns:ds="http://schemas.openxmlformats.org/officeDocument/2006/customXml" ds:itemID="{CF6C2436-C3EA-4BA9-BF87-7D71FDC56CEF}">
   <ds:schemaRefs>
     <ds:schemaRef ds:uri="http://schemas.openxmlformats.org/officeDocument/2006/bibliography"/>
   </ds:schemaRefs>

</xml_diff>